<commit_message>
report and closed form performance
</commit_message>
<xml_diff>
--- a/Report.docx
+++ b/Report.docx
@@ -3684,21 +3684,19 @@
         <w:jc w:val="both"/>
       </w:pPr>
       <w:r>
-        <w:t xml:space="preserve">Then for the price column each row was checked if </w:t>
-      </w:r>
-      <w:proofErr w:type="gramStart"/>
-      <w:r>
-        <w:t>it  has</w:t>
-      </w:r>
-      <w:proofErr w:type="gramEnd"/>
-      <w:r>
-        <w:t xml:space="preserve"> one of the currencies from the Json file [4] and for the wrong and null data, it was replaced with Nan from numpy library then the </w:t>
+        <w:t xml:space="preserve">Then for the price column each row was checked if it has one of the currencies from the Json file [4] and for the wrong and null data, it was replaced with Nan from numpy library then the </w:t>
       </w:r>
       <w:r>
         <w:t>null</w:t>
       </w:r>
       <w:r>
-        <w:t xml:space="preserve"> values was taken </w:t>
+        <w:t xml:space="preserve"> values </w:t>
+      </w:r>
+      <w:r>
+        <w:t>were</w:t>
+      </w:r>
+      <w:r>
+        <w:t xml:space="preserve"> taken </w:t>
       </w:r>
       <w:r>
         <w:t>as the test dataset.</w:t>
@@ -3709,6 +3707,9 @@
         <w:jc w:val="both"/>
       </w:pPr>
       <w:r>
+        <w:rPr>
+          <w:noProof/>
+        </w:rPr>
         <w:drawing>
           <wp:anchor distT="0" distB="0" distL="114300" distR="114300" simplePos="0" relativeHeight="251659264" behindDoc="1" locked="0" layoutInCell="1" allowOverlap="1" wp14:anchorId="38D7EA70" wp14:editId="73917199">
             <wp:simplePos x="0" y="0"/>
@@ -3889,6 +3890,9 @@
         </mc:AlternateContent>
       </w:r>
       <w:r>
+        <w:rPr>
+          <w:noProof/>
+        </w:rPr>
         <w:drawing>
           <wp:anchor distT="0" distB="0" distL="114300" distR="114300" simplePos="0" relativeHeight="251658240" behindDoc="1" locked="0" layoutInCell="1" allowOverlap="1" wp14:anchorId="1AAA8532" wp14:editId="4B107CAF">
             <wp:simplePos x="0" y="0"/>
@@ -4097,16 +4101,703 @@
       <w:pPr>
         <w:jc w:val="both"/>
       </w:pPr>
-    </w:p>
-    <w:p>
-      <w:pPr>
+      <w:r>
+        <w:lastRenderedPageBreak/>
+        <w:t>Then the data was split for three data sets, training, validation, test.</w:t>
+      </w:r>
+    </w:p>
+    <w:p>
+      <w:pPr>
+        <w:pStyle w:val="Heading1"/>
+        <w:numPr>
+          <w:ilvl w:val="0"/>
+          <w:numId w:val="1"/>
+        </w:numPr>
+      </w:pPr>
+      <w:r>
+        <w:t>Building Regression Models</w:t>
+      </w:r>
+      <w:r>
+        <w:t>:</w:t>
+      </w:r>
+    </w:p>
+    <w:p>
+      <w:pPr>
+        <w:pStyle w:val="Heading2"/>
+        <w:numPr>
+          <w:ilvl w:val="1"/>
+          <w:numId w:val="1"/>
+        </w:numPr>
+      </w:pPr>
+      <w:r>
+        <w:t xml:space="preserve"> Linear models:</w:t>
+      </w:r>
+    </w:p>
+    <w:p>
+      <w:pPr>
+        <w:pStyle w:val="Heading3"/>
+        <w:numPr>
+          <w:ilvl w:val="2"/>
+          <w:numId w:val="1"/>
+        </w:numPr>
+      </w:pPr>
+      <w:r>
+        <w:t>Linear Regression:</w:t>
+      </w:r>
+    </w:p>
+    <w:p>
+      <w:pPr>
+        <w:ind w:left="1440"/>
+      </w:pPr>
+      <w:r>
+        <w:t xml:space="preserve">The linear regression was done using the built I function for the linear regression, then to test our model performance it was passed through </w:t>
+      </w:r>
+      <w:r>
+        <w:t>three performance metrics and the results shown in the figure below:</w:t>
+      </w:r>
+    </w:p>
+    <w:p>
+      <w:pPr>
+        <w:keepNext/>
+        <w:ind w:left="0"/>
+        <w:jc w:val="center"/>
+      </w:pPr>
+      <w:r>
+        <w:rPr>
+          <w:noProof/>
+        </w:rPr>
+        <w:drawing>
+          <wp:inline distT="0" distB="0" distL="0" distR="0" wp14:anchorId="1BF5AE84" wp14:editId="3B34AFE5">
+            <wp:extent cx="3162741" cy="876422"/>
+            <wp:effectExtent l="0" t="0" r="0" b="0"/>
+            <wp:docPr id="760124199" name="Picture 1"/>
+            <wp:cNvGraphicFramePr>
+              <a:graphicFrameLocks xmlns:a="http://schemas.openxmlformats.org/drawingml/2006/main" noChangeAspect="1"/>
+            </wp:cNvGraphicFramePr>
+            <a:graphic xmlns:a="http://schemas.openxmlformats.org/drawingml/2006/main">
+              <a:graphicData uri="http://schemas.openxmlformats.org/drawingml/2006/picture">
+                <pic:pic xmlns:pic="http://schemas.openxmlformats.org/drawingml/2006/picture">
+                  <pic:nvPicPr>
+                    <pic:cNvPr id="760124199" name=""/>
+                    <pic:cNvPicPr/>
+                  </pic:nvPicPr>
+                  <pic:blipFill>
+                    <a:blip r:embed="rId15"/>
+                    <a:stretch>
+                      <a:fillRect/>
+                    </a:stretch>
+                  </pic:blipFill>
+                  <pic:spPr>
+                    <a:xfrm>
+                      <a:off x="0" y="0"/>
+                      <a:ext cx="3162741" cy="876422"/>
+                    </a:xfrm>
+                    <a:prstGeom prst="rect">
+                      <a:avLst/>
+                    </a:prstGeom>
+                  </pic:spPr>
+                </pic:pic>
+              </a:graphicData>
+            </a:graphic>
+          </wp:inline>
+        </w:drawing>
+      </w:r>
+    </w:p>
+    <w:p>
+      <w:pPr>
+        <w:pStyle w:val="Caption"/>
+        <w:ind w:left="0"/>
+        <w:jc w:val="center"/>
+      </w:pPr>
+      <w:r>
+        <w:t xml:space="preserve">Figure </w:t>
+      </w:r>
+      <w:fldSimple w:instr=" SEQ Figure \* ARABIC ">
+        <w:r>
+          <w:rPr>
+            <w:noProof/>
+          </w:rPr>
+          <w:t>3</w:t>
+        </w:r>
+      </w:fldSimple>
+      <w:r>
+        <w:t>:linear regression performance</w:t>
+      </w:r>
+    </w:p>
+    <w:p>
+      <w:pPr>
+        <w:pStyle w:val="Heading3"/>
+        <w:numPr>
+          <w:ilvl w:val="2"/>
+          <w:numId w:val="1"/>
+        </w:numPr>
+      </w:pPr>
+      <w:r>
+        <w:t>Lasso regression:</w:t>
+      </w:r>
+    </w:p>
+    <w:p>
+      <w:pPr>
+        <w:ind w:left="1440"/>
         <w:jc w:val="both"/>
       </w:pPr>
+      <w:r>
+        <w:rPr>
+          <w:noProof/>
+        </w:rPr>
+        <w:drawing>
+          <wp:anchor distT="0" distB="0" distL="114300" distR="114300" simplePos="0" relativeHeight="251665408" behindDoc="1" locked="0" layoutInCell="1" allowOverlap="1" wp14:anchorId="5F27BF39" wp14:editId="6E2ECBB7">
+            <wp:simplePos x="0" y="0"/>
+            <wp:positionH relativeFrom="margin">
+              <wp:posOffset>1995488</wp:posOffset>
+            </wp:positionH>
+            <wp:positionV relativeFrom="paragraph">
+              <wp:posOffset>805499</wp:posOffset>
+            </wp:positionV>
+            <wp:extent cx="2098675" cy="461962"/>
+            <wp:effectExtent l="0" t="0" r="0" b="0"/>
+            <wp:wrapNone/>
+            <wp:docPr id="908612406" name="Picture 1"/>
+            <wp:cNvGraphicFramePr>
+              <a:graphicFrameLocks xmlns:a="http://schemas.openxmlformats.org/drawingml/2006/main" noChangeAspect="1"/>
+            </wp:cNvGraphicFramePr>
+            <a:graphic xmlns:a="http://schemas.openxmlformats.org/drawingml/2006/main">
+              <a:graphicData uri="http://schemas.openxmlformats.org/drawingml/2006/picture">
+                <pic:pic xmlns:pic="http://schemas.openxmlformats.org/drawingml/2006/picture">
+                  <pic:nvPicPr>
+                    <pic:cNvPr id="908612406" name=""/>
+                    <pic:cNvPicPr/>
+                  </pic:nvPicPr>
+                  <pic:blipFill>
+                    <a:blip r:embed="rId16">
+                      <a:extLst>
+                        <a:ext uri="{28A0092B-C50C-407E-A947-70E740481C1C}">
+                          <a14:useLocalDpi xmlns:a14="http://schemas.microsoft.com/office/drawing/2010/main" val="0"/>
+                        </a:ext>
+                      </a:extLst>
+                    </a:blip>
+                    <a:stretch>
+                      <a:fillRect/>
+                    </a:stretch>
+                  </pic:blipFill>
+                  <pic:spPr>
+                    <a:xfrm>
+                      <a:off x="0" y="0"/>
+                      <a:ext cx="2109645" cy="464377"/>
+                    </a:xfrm>
+                    <a:prstGeom prst="rect">
+                      <a:avLst/>
+                    </a:prstGeom>
+                  </pic:spPr>
+                </pic:pic>
+              </a:graphicData>
+            </a:graphic>
+            <wp14:sizeRelH relativeFrom="margin">
+              <wp14:pctWidth>0</wp14:pctWidth>
+            </wp14:sizeRelH>
+            <wp14:sizeRelV relativeFrom="margin">
+              <wp14:pctHeight>0</wp14:pctHeight>
+            </wp14:sizeRelV>
+          </wp:anchor>
+        </w:drawing>
+      </w:r>
+      <w:r>
+        <w:rPr>
+          <w:noProof/>
+        </w:rPr>
+        <w:drawing>
+          <wp:anchor distT="0" distB="0" distL="114300" distR="114300" simplePos="0" relativeHeight="251664384" behindDoc="1" locked="0" layoutInCell="1" allowOverlap="1" wp14:anchorId="5FA446E7" wp14:editId="3F392137">
+            <wp:simplePos x="0" y="0"/>
+            <wp:positionH relativeFrom="column">
+              <wp:posOffset>-342265</wp:posOffset>
+            </wp:positionH>
+            <wp:positionV relativeFrom="paragraph">
+              <wp:posOffset>791603</wp:posOffset>
+            </wp:positionV>
+            <wp:extent cx="2090738" cy="499745"/>
+            <wp:effectExtent l="0" t="0" r="5080" b="0"/>
+            <wp:wrapNone/>
+            <wp:docPr id="1561622536" name="Picture 1"/>
+            <wp:cNvGraphicFramePr>
+              <a:graphicFrameLocks xmlns:a="http://schemas.openxmlformats.org/drawingml/2006/main" noChangeAspect="1"/>
+            </wp:cNvGraphicFramePr>
+            <a:graphic xmlns:a="http://schemas.openxmlformats.org/drawingml/2006/main">
+              <a:graphicData uri="http://schemas.openxmlformats.org/drawingml/2006/picture">
+                <pic:pic xmlns:pic="http://schemas.openxmlformats.org/drawingml/2006/picture">
+                  <pic:nvPicPr>
+                    <pic:cNvPr id="1561622536" name=""/>
+                    <pic:cNvPicPr/>
+                  </pic:nvPicPr>
+                  <pic:blipFill>
+                    <a:blip r:embed="rId17">
+                      <a:extLst>
+                        <a:ext uri="{28A0092B-C50C-407E-A947-70E740481C1C}">
+                          <a14:useLocalDpi xmlns:a14="http://schemas.microsoft.com/office/drawing/2010/main" val="0"/>
+                        </a:ext>
+                      </a:extLst>
+                    </a:blip>
+                    <a:stretch>
+                      <a:fillRect/>
+                    </a:stretch>
+                  </pic:blipFill>
+                  <pic:spPr>
+                    <a:xfrm>
+                      <a:off x="0" y="0"/>
+                      <a:ext cx="2090738" cy="499745"/>
+                    </a:xfrm>
+                    <a:prstGeom prst="rect">
+                      <a:avLst/>
+                    </a:prstGeom>
+                  </pic:spPr>
+                </pic:pic>
+              </a:graphicData>
+            </a:graphic>
+            <wp14:sizeRelH relativeFrom="margin">
+              <wp14:pctWidth>0</wp14:pctWidth>
+            </wp14:sizeRelH>
+          </wp:anchor>
+        </w:drawing>
+      </w:r>
+      <w:r>
+        <w:t>The Lasso regression was done using the built it function for Lasso for different alphas,”0.01,0.1,1,10,100”, and passed through three performance metrics and the results shown in the figure</w:t>
+      </w:r>
+      <w:r>
+        <w:t>s</w:t>
+      </w:r>
+      <w:r>
+        <w:t xml:space="preserve"> below:</w:t>
+      </w:r>
+    </w:p>
+    <w:p>
+      <w:pPr>
+        <w:ind w:left="0"/>
+      </w:pPr>
+      <w:r>
+        <w:rPr>
+          <w:noProof/>
+        </w:rPr>
+        <w:drawing>
+          <wp:anchor distT="0" distB="0" distL="114300" distR="114300" simplePos="0" relativeHeight="251670528" behindDoc="1" locked="0" layoutInCell="1" allowOverlap="1" wp14:anchorId="0498E036" wp14:editId="1841DC3F">
+            <wp:simplePos x="0" y="0"/>
+            <wp:positionH relativeFrom="column">
+              <wp:posOffset>4310063</wp:posOffset>
+            </wp:positionH>
+            <wp:positionV relativeFrom="paragraph">
+              <wp:posOffset>5716</wp:posOffset>
+            </wp:positionV>
+            <wp:extent cx="2037556" cy="452438"/>
+            <wp:effectExtent l="0" t="0" r="1270" b="5080"/>
+            <wp:wrapNone/>
+            <wp:docPr id="2119490426" name="Picture 1"/>
+            <wp:cNvGraphicFramePr>
+              <a:graphicFrameLocks xmlns:a="http://schemas.openxmlformats.org/drawingml/2006/main" noChangeAspect="1"/>
+            </wp:cNvGraphicFramePr>
+            <a:graphic xmlns:a="http://schemas.openxmlformats.org/drawingml/2006/main">
+              <a:graphicData uri="http://schemas.openxmlformats.org/drawingml/2006/picture">
+                <pic:pic xmlns:pic="http://schemas.openxmlformats.org/drawingml/2006/picture">
+                  <pic:nvPicPr>
+                    <pic:cNvPr id="2119490426" name=""/>
+                    <pic:cNvPicPr/>
+                  </pic:nvPicPr>
+                  <pic:blipFill>
+                    <a:blip r:embed="rId18">
+                      <a:extLst>
+                        <a:ext uri="{28A0092B-C50C-407E-A947-70E740481C1C}">
+                          <a14:useLocalDpi xmlns:a14="http://schemas.microsoft.com/office/drawing/2010/main" val="0"/>
+                        </a:ext>
+                      </a:extLst>
+                    </a:blip>
+                    <a:stretch>
+                      <a:fillRect/>
+                    </a:stretch>
+                  </pic:blipFill>
+                  <pic:spPr>
+                    <a:xfrm>
+                      <a:off x="0" y="0"/>
+                      <a:ext cx="2045830" cy="454275"/>
+                    </a:xfrm>
+                    <a:prstGeom prst="rect">
+                      <a:avLst/>
+                    </a:prstGeom>
+                  </pic:spPr>
+                </pic:pic>
+              </a:graphicData>
+            </a:graphic>
+            <wp14:sizeRelH relativeFrom="margin">
+              <wp14:pctWidth>0</wp14:pctWidth>
+            </wp14:sizeRelH>
+            <wp14:sizeRelV relativeFrom="margin">
+              <wp14:pctHeight>0</wp14:pctHeight>
+            </wp14:sizeRelV>
+          </wp:anchor>
+        </w:drawing>
+      </w:r>
     </w:p>
     <w:p>
       <w:pPr>
         <w:jc w:val="both"/>
       </w:pPr>
+      <w:r>
+        <w:rPr>
+          <w:noProof/>
+        </w:rPr>
+        <mc:AlternateContent>
+          <mc:Choice Requires="wps">
+            <w:drawing>
+              <wp:anchor distT="0" distB="0" distL="114300" distR="114300" simplePos="0" relativeHeight="251669504" behindDoc="1" locked="0" layoutInCell="1" allowOverlap="1" wp14:anchorId="0F7F51C0" wp14:editId="7BFB257C">
+                <wp:simplePos x="0" y="0"/>
+                <wp:positionH relativeFrom="margin">
+                  <wp:posOffset>1800225</wp:posOffset>
+                </wp:positionH>
+                <wp:positionV relativeFrom="paragraph">
+                  <wp:posOffset>188595</wp:posOffset>
+                </wp:positionV>
+                <wp:extent cx="2652395" cy="244475"/>
+                <wp:effectExtent l="0" t="0" r="0" b="3175"/>
+                <wp:wrapNone/>
+                <wp:docPr id="233685408" name="Text Box 1"/>
+                <wp:cNvGraphicFramePr/>
+                <a:graphic xmlns:a="http://schemas.openxmlformats.org/drawingml/2006/main">
+                  <a:graphicData uri="http://schemas.microsoft.com/office/word/2010/wordprocessingShape">
+                    <wps:wsp>
+                      <wps:cNvSpPr txBox="1"/>
+                      <wps:spPr>
+                        <a:xfrm>
+                          <a:off x="0" y="0"/>
+                          <a:ext cx="2652395" cy="244475"/>
+                        </a:xfrm>
+                        <a:prstGeom prst="rect">
+                          <a:avLst/>
+                        </a:prstGeom>
+                        <a:solidFill>
+                          <a:prstClr val="white"/>
+                        </a:solidFill>
+                        <a:ln>
+                          <a:noFill/>
+                        </a:ln>
+                      </wps:spPr>
+                      <wps:txbx>
+                        <w:txbxContent>
+                          <w:p>
+                            <w:pPr>
+                              <w:pStyle w:val="Caption"/>
+                              <w:rPr>
+                                <w:sz w:val="24"/>
+                              </w:rPr>
+                            </w:pPr>
+                            <w:r>
+                              <w:t xml:space="preserve">Figure </w:t>
+                            </w:r>
+                            <w:fldSimple w:instr=" SEQ Figure \* ARABIC ">
+                              <w:r>
+                                <w:rPr>
+                                  <w:noProof/>
+                                </w:rPr>
+                                <w:t>4</w:t>
+                              </w:r>
+                            </w:fldSimple>
+                            <w:r>
+                              <w:t>:</w:t>
+                            </w:r>
+                            <w:r>
+                              <w:t>Lasso for alpha 0.</w:t>
+                            </w:r>
+                            <w:r>
+                              <w:t>1</w:t>
+                            </w:r>
+                          </w:p>
+                        </w:txbxContent>
+                      </wps:txbx>
+                      <wps:bodyPr rot="0" spcFirstLastPara="0" vertOverflow="overflow" horzOverflow="overflow" vert="horz" wrap="square" lIns="0" tIns="0" rIns="0" bIns="0" numCol="1" spcCol="0" rtlCol="0" fromWordArt="0" anchor="t" anchorCtr="0" forceAA="0" compatLnSpc="1">
+                        <a:prstTxWarp prst="textNoShape">
+                          <a:avLst/>
+                        </a:prstTxWarp>
+                        <a:noAutofit/>
+                      </wps:bodyPr>
+                    </wps:wsp>
+                  </a:graphicData>
+                </a:graphic>
+                <wp14:sizeRelV relativeFrom="margin">
+                  <wp14:pctHeight>0</wp14:pctHeight>
+                </wp14:sizeRelV>
+              </wp:anchor>
+            </w:drawing>
+          </mc:Choice>
+          <mc:Fallback>
+            <w:pict>
+              <v:shape w14:anchorId="0F7F51C0" id="_x0000_s1028" type="#_x0000_t202" style="position:absolute;left:0;text-align:left;margin-left:141.75pt;margin-top:14.85pt;width:208.85pt;height:19.25pt;z-index:-251646976;visibility:visible;mso-wrap-style:square;mso-height-percent:0;mso-wrap-distance-left:9pt;mso-wrap-distance-top:0;mso-wrap-distance-right:9pt;mso-wrap-distance-bottom:0;mso-position-horizontal:absolute;mso-position-horizontal-relative:margin;mso-position-vertical:absolute;mso-position-vertical-relative:text;mso-height-percent:0;mso-height-relative:margin;v-text-anchor:top" o:gfxdata="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" stroked="f">
+                <v:textbox inset="0,0,0,0">
+                  <w:txbxContent>
+                    <w:p>
+                      <w:pPr>
+                        <w:pStyle w:val="Caption"/>
+                        <w:rPr>
+                          <w:sz w:val="24"/>
+                        </w:rPr>
+                      </w:pPr>
+                      <w:r>
+                        <w:t xml:space="preserve">Figure </w:t>
+                      </w:r>
+                      <w:fldSimple w:instr=" SEQ Figure \* ARABIC ">
+                        <w:r>
+                          <w:rPr>
+                            <w:noProof/>
+                          </w:rPr>
+                          <w:t>4</w:t>
+                        </w:r>
+                      </w:fldSimple>
+                      <w:r>
+                        <w:t>:</w:t>
+                      </w:r>
+                      <w:r>
+                        <w:t>Lasso for alpha 0.</w:t>
+                      </w:r>
+                      <w:r>
+                        <w:t>1</w:t>
+                      </w:r>
+                    </w:p>
+                  </w:txbxContent>
+                </v:textbox>
+                <w10:wrap anchorx="margin"/>
+              </v:shape>
+            </w:pict>
+          </mc:Fallback>
+        </mc:AlternateContent>
+      </w:r>
+      <w:r>
+        <w:rPr>
+          <w:noProof/>
+        </w:rPr>
+        <mc:AlternateContent>
+          <mc:Choice Requires="wps">
+            <w:drawing>
+              <wp:anchor distT="0" distB="0" distL="114300" distR="114300" simplePos="0" relativeHeight="251672576" behindDoc="1" locked="0" layoutInCell="1" allowOverlap="1" wp14:anchorId="4A3552F9" wp14:editId="1D981E0C">
+                <wp:simplePos x="0" y="0"/>
+                <wp:positionH relativeFrom="column">
+                  <wp:posOffset>4175760</wp:posOffset>
+                </wp:positionH>
+                <wp:positionV relativeFrom="paragraph">
+                  <wp:posOffset>196533</wp:posOffset>
+                </wp:positionV>
+                <wp:extent cx="2042795" cy="635"/>
+                <wp:effectExtent l="0" t="0" r="0" b="0"/>
+                <wp:wrapNone/>
+                <wp:docPr id="1109253053" name="Text Box 1"/>
+                <wp:cNvGraphicFramePr/>
+                <a:graphic xmlns:a="http://schemas.openxmlformats.org/drawingml/2006/main">
+                  <a:graphicData uri="http://schemas.microsoft.com/office/word/2010/wordprocessingShape">
+                    <wps:wsp>
+                      <wps:cNvSpPr txBox="1"/>
+                      <wps:spPr>
+                        <a:xfrm>
+                          <a:off x="0" y="0"/>
+                          <a:ext cx="2042795" cy="635"/>
+                        </a:xfrm>
+                        <a:prstGeom prst="rect">
+                          <a:avLst/>
+                        </a:prstGeom>
+                        <a:solidFill>
+                          <a:prstClr val="white"/>
+                        </a:solidFill>
+                        <a:ln>
+                          <a:noFill/>
+                        </a:ln>
+                      </wps:spPr>
+                      <wps:txbx>
+                        <w:txbxContent>
+                          <w:p>
+                            <w:pPr>
+                              <w:pStyle w:val="Caption"/>
+                              <w:rPr>
+                                <w:sz w:val="24"/>
+                              </w:rPr>
+                            </w:pPr>
+                            <w:r>
+                              <w:t xml:space="preserve">Figure </w:t>
+                            </w:r>
+                            <w:fldSimple w:instr=" SEQ Figure \* ARABIC ">
+                              <w:r>
+                                <w:rPr>
+                                  <w:noProof/>
+                                </w:rPr>
+                                <w:t>5</w:t>
+                              </w:r>
+                            </w:fldSimple>
+                            <w:r>
+                              <w:t>:</w:t>
+                            </w:r>
+                            <w:r>
+                              <w:t xml:space="preserve">Lasso for alpha </w:t>
+                            </w:r>
+                            <w:r>
+                              <w:t>1</w:t>
+                            </w:r>
+                          </w:p>
+                        </w:txbxContent>
+                      </wps:txbx>
+                      <wps:bodyPr rot="0" spcFirstLastPara="0" vertOverflow="overflow" horzOverflow="overflow" vert="horz" wrap="square" lIns="0" tIns="0" rIns="0" bIns="0" numCol="1" spcCol="0" rtlCol="0" fromWordArt="0" anchor="t" anchorCtr="0" forceAA="0" compatLnSpc="1">
+                        <a:prstTxWarp prst="textNoShape">
+                          <a:avLst/>
+                        </a:prstTxWarp>
+                        <a:spAutoFit/>
+                      </wps:bodyPr>
+                    </wps:wsp>
+                  </a:graphicData>
+                </a:graphic>
+              </wp:anchor>
+            </w:drawing>
+          </mc:Choice>
+          <mc:Fallback>
+            <w:pict>
+              <v:shape w14:anchorId="4A3552F9" id="_x0000_s1029" type="#_x0000_t202" style="position:absolute;left:0;text-align:left;margin-left:328.8pt;margin-top:15.5pt;width:160.85pt;height:.05pt;z-index:-251643904;visibility:visible;mso-wrap-style:square;mso-wrap-distance-left:9pt;mso-wrap-distance-top:0;mso-wrap-distance-right:9pt;mso-wrap-distance-bottom:0;mso-position-horizontal:absolute;mso-position-horizontal-relative:text;mso-position-vertical:absolute;mso-position-vertical-relative:text;v-text-anchor:top" o:gfxdata="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" stroked="f">
+                <v:textbox style="mso-fit-shape-to-text:t" inset="0,0,0,0">
+                  <w:txbxContent>
+                    <w:p>
+                      <w:pPr>
+                        <w:pStyle w:val="Caption"/>
+                        <w:rPr>
+                          <w:sz w:val="24"/>
+                        </w:rPr>
+                      </w:pPr>
+                      <w:r>
+                        <w:t xml:space="preserve">Figure </w:t>
+                      </w:r>
+                      <w:fldSimple w:instr=" SEQ Figure \* ARABIC ">
+                        <w:r>
+                          <w:rPr>
+                            <w:noProof/>
+                          </w:rPr>
+                          <w:t>5</w:t>
+                        </w:r>
+                      </w:fldSimple>
+                      <w:r>
+                        <w:t>:</w:t>
+                      </w:r>
+                      <w:r>
+                        <w:t xml:space="preserve">Lasso for alpha </w:t>
+                      </w:r>
+                      <w:r>
+                        <w:t>1</w:t>
+                      </w:r>
+                    </w:p>
+                  </w:txbxContent>
+                </v:textbox>
+              </v:shape>
+            </w:pict>
+          </mc:Fallback>
+        </mc:AlternateContent>
+      </w:r>
+      <w:r>
+        <w:rPr>
+          <w:noProof/>
+        </w:rPr>
+        <mc:AlternateContent>
+          <mc:Choice Requires="wps">
+            <w:drawing>
+              <wp:anchor distT="0" distB="0" distL="114300" distR="114300" simplePos="0" relativeHeight="251667456" behindDoc="1" locked="0" layoutInCell="1" allowOverlap="1" wp14:anchorId="14220AAA" wp14:editId="385EA3D3">
+                <wp:simplePos x="0" y="0"/>
+                <wp:positionH relativeFrom="column">
+                  <wp:posOffset>-576263</wp:posOffset>
+                </wp:positionH>
+                <wp:positionV relativeFrom="paragraph">
+                  <wp:posOffset>168910</wp:posOffset>
+                </wp:positionV>
+                <wp:extent cx="2571115" cy="635"/>
+                <wp:effectExtent l="0" t="0" r="0" b="0"/>
+                <wp:wrapNone/>
+                <wp:docPr id="962825600" name="Text Box 1"/>
+                <wp:cNvGraphicFramePr/>
+                <a:graphic xmlns:a="http://schemas.openxmlformats.org/drawingml/2006/main">
+                  <a:graphicData uri="http://schemas.microsoft.com/office/word/2010/wordprocessingShape">
+                    <wps:wsp>
+                      <wps:cNvSpPr txBox="1"/>
+                      <wps:spPr>
+                        <a:xfrm>
+                          <a:off x="0" y="0"/>
+                          <a:ext cx="2571115" cy="635"/>
+                        </a:xfrm>
+                        <a:prstGeom prst="rect">
+                          <a:avLst/>
+                        </a:prstGeom>
+                        <a:solidFill>
+                          <a:prstClr val="white"/>
+                        </a:solidFill>
+                        <a:ln>
+                          <a:noFill/>
+                        </a:ln>
+                      </wps:spPr>
+                      <wps:txbx>
+                        <w:txbxContent>
+                          <w:p>
+                            <w:pPr>
+                              <w:pStyle w:val="Caption"/>
+                              <w:rPr>
+                                <w:sz w:val="24"/>
+                              </w:rPr>
+                            </w:pPr>
+                            <w:r>
+                              <w:t xml:space="preserve">Figure </w:t>
+                            </w:r>
+                            <w:fldSimple w:instr=" SEQ Figure \* ARABIC ">
+                              <w:r>
+                                <w:rPr>
+                                  <w:noProof/>
+                                </w:rPr>
+                                <w:t>6</w:t>
+                              </w:r>
+                            </w:fldSimple>
+                            <w:r>
+                              <w:t>:Lasso for alpha 0.01</w:t>
+                            </w:r>
+                          </w:p>
+                        </w:txbxContent>
+                      </wps:txbx>
+                      <wps:bodyPr rot="0" spcFirstLastPara="0" vertOverflow="overflow" horzOverflow="overflow" vert="horz" wrap="square" lIns="0" tIns="0" rIns="0" bIns="0" numCol="1" spcCol="0" rtlCol="0" fromWordArt="0" anchor="t" anchorCtr="0" forceAA="0" compatLnSpc="1">
+                        <a:prstTxWarp prst="textNoShape">
+                          <a:avLst/>
+                        </a:prstTxWarp>
+                        <a:spAutoFit/>
+                      </wps:bodyPr>
+                    </wps:wsp>
+                  </a:graphicData>
+                </a:graphic>
+              </wp:anchor>
+            </w:drawing>
+          </mc:Choice>
+          <mc:Fallback>
+            <w:pict>
+              <v:shape w14:anchorId="14220AAA" id="_x0000_s1030" type="#_x0000_t202" style="position:absolute;left:0;text-align:left;margin-left:-45.4pt;margin-top:13.3pt;width:202.45pt;height:.05pt;z-index:-251649024;visibility:visible;mso-wrap-style:square;mso-wrap-distance-left:9pt;mso-wrap-distance-top:0;mso-wrap-distance-right:9pt;mso-wrap-distance-bottom:0;mso-position-horizontal:absolute;mso-position-horizontal-relative:text;mso-position-vertical:absolute;mso-position-vertical-relative:text;v-text-anchor:top" o:gfxdata="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" stroked="f">
+                <v:textbox style="mso-fit-shape-to-text:t" inset="0,0,0,0">
+                  <w:txbxContent>
+                    <w:p>
+                      <w:pPr>
+                        <w:pStyle w:val="Caption"/>
+                        <w:rPr>
+                          <w:sz w:val="24"/>
+                        </w:rPr>
+                      </w:pPr>
+                      <w:r>
+                        <w:t xml:space="preserve">Figure </w:t>
+                      </w:r>
+                      <w:fldSimple w:instr=" SEQ Figure \* ARABIC ">
+                        <w:r>
+                          <w:rPr>
+                            <w:noProof/>
+                          </w:rPr>
+                          <w:t>6</w:t>
+                        </w:r>
+                      </w:fldSimple>
+                      <w:r>
+                        <w:t>:Lasso for alpha 0.01</w:t>
+                      </w:r>
+                    </w:p>
+                  </w:txbxContent>
+                </v:textbox>
+              </v:shape>
+            </w:pict>
+          </mc:Fallback>
+        </mc:AlternateContent>
+      </w:r>
     </w:p>
     <w:p>
       <w:pPr>
@@ -4117,6 +4808,1787 @@
       <w:pPr>
         <w:jc w:val="both"/>
       </w:pPr>
+      <w:r>
+        <w:rPr>
+          <w:noProof/>
+        </w:rPr>
+        <w:drawing>
+          <wp:anchor distT="0" distB="0" distL="114300" distR="114300" simplePos="0" relativeHeight="251673600" behindDoc="1" locked="0" layoutInCell="1" allowOverlap="1" wp14:anchorId="3D549AF8" wp14:editId="13C20C86">
+            <wp:simplePos x="0" y="0"/>
+            <wp:positionH relativeFrom="column">
+              <wp:posOffset>161290</wp:posOffset>
+            </wp:positionH>
+            <wp:positionV relativeFrom="paragraph">
+              <wp:posOffset>3175</wp:posOffset>
+            </wp:positionV>
+            <wp:extent cx="2614295" cy="490220"/>
+            <wp:effectExtent l="0" t="0" r="0" b="5080"/>
+            <wp:wrapNone/>
+            <wp:docPr id="1742119129" name="Picture 1"/>
+            <wp:cNvGraphicFramePr>
+              <a:graphicFrameLocks xmlns:a="http://schemas.openxmlformats.org/drawingml/2006/main" noChangeAspect="1"/>
+            </wp:cNvGraphicFramePr>
+            <a:graphic xmlns:a="http://schemas.openxmlformats.org/drawingml/2006/main">
+              <a:graphicData uri="http://schemas.openxmlformats.org/drawingml/2006/picture">
+                <pic:pic xmlns:pic="http://schemas.openxmlformats.org/drawingml/2006/picture">
+                  <pic:nvPicPr>
+                    <pic:cNvPr id="1742119129" name=""/>
+                    <pic:cNvPicPr/>
+                  </pic:nvPicPr>
+                  <pic:blipFill rotWithShape="1">
+                    <a:blip r:embed="rId19">
+                      <a:extLst>
+                        <a:ext uri="{28A0092B-C50C-407E-A947-70E740481C1C}">
+                          <a14:useLocalDpi xmlns:a14="http://schemas.microsoft.com/office/drawing/2010/main" val="0"/>
+                        </a:ext>
+                      </a:extLst>
+                    </a:blip>
+                    <a:srcRect l="4522" b="-9575"/>
+                    <a:stretch/>
+                  </pic:blipFill>
+                  <pic:spPr bwMode="auto">
+                    <a:xfrm>
+                      <a:off x="0" y="0"/>
+                      <a:ext cx="2614295" cy="490220"/>
+                    </a:xfrm>
+                    <a:prstGeom prst="rect">
+                      <a:avLst/>
+                    </a:prstGeom>
+                    <a:ln>
+                      <a:noFill/>
+                    </a:ln>
+                    <a:extLst>
+                      <a:ext uri="{53640926-AAD7-44D8-BBD7-CCE9431645EC}">
+                        <a14:shadowObscured xmlns:a14="http://schemas.microsoft.com/office/drawing/2010/main"/>
+                      </a:ext>
+                    </a:extLst>
+                  </pic:spPr>
+                </pic:pic>
+              </a:graphicData>
+            </a:graphic>
+            <wp14:sizeRelH relativeFrom="margin">
+              <wp14:pctWidth>0</wp14:pctWidth>
+            </wp14:sizeRelH>
+            <wp14:sizeRelV relativeFrom="margin">
+              <wp14:pctHeight>0</wp14:pctHeight>
+            </wp14:sizeRelV>
+          </wp:anchor>
+        </w:drawing>
+      </w:r>
+      <w:r>
+        <w:rPr>
+          <w:noProof/>
+        </w:rPr>
+        <w:drawing>
+          <wp:anchor distT="0" distB="0" distL="114300" distR="114300" simplePos="0" relativeHeight="251674624" behindDoc="1" locked="0" layoutInCell="1" allowOverlap="1" wp14:anchorId="310E6B99" wp14:editId="17BA705F">
+            <wp:simplePos x="0" y="0"/>
+            <wp:positionH relativeFrom="column">
+              <wp:posOffset>3190875</wp:posOffset>
+            </wp:positionH>
+            <wp:positionV relativeFrom="paragraph">
+              <wp:posOffset>2540</wp:posOffset>
+            </wp:positionV>
+            <wp:extent cx="2514600" cy="453180"/>
+            <wp:effectExtent l="0" t="0" r="0" b="4445"/>
+            <wp:wrapNone/>
+            <wp:docPr id="360952151" name="Picture 1"/>
+            <wp:cNvGraphicFramePr>
+              <a:graphicFrameLocks xmlns:a="http://schemas.openxmlformats.org/drawingml/2006/main" noChangeAspect="1"/>
+            </wp:cNvGraphicFramePr>
+            <a:graphic xmlns:a="http://schemas.openxmlformats.org/drawingml/2006/main">
+              <a:graphicData uri="http://schemas.openxmlformats.org/drawingml/2006/picture">
+                <pic:pic xmlns:pic="http://schemas.openxmlformats.org/drawingml/2006/picture">
+                  <pic:nvPicPr>
+                    <pic:cNvPr id="360952151" name=""/>
+                    <pic:cNvPicPr/>
+                  </pic:nvPicPr>
+                  <pic:blipFill>
+                    <a:blip r:embed="rId20">
+                      <a:extLst>
+                        <a:ext uri="{28A0092B-C50C-407E-A947-70E740481C1C}">
+                          <a14:useLocalDpi xmlns:a14="http://schemas.microsoft.com/office/drawing/2010/main" val="0"/>
+                        </a:ext>
+                      </a:extLst>
+                    </a:blip>
+                    <a:stretch>
+                      <a:fillRect/>
+                    </a:stretch>
+                  </pic:blipFill>
+                  <pic:spPr>
+                    <a:xfrm>
+                      <a:off x="0" y="0"/>
+                      <a:ext cx="2514600" cy="453180"/>
+                    </a:xfrm>
+                    <a:prstGeom prst="rect">
+                      <a:avLst/>
+                    </a:prstGeom>
+                  </pic:spPr>
+                </pic:pic>
+              </a:graphicData>
+            </a:graphic>
+            <wp14:sizeRelH relativeFrom="margin">
+              <wp14:pctWidth>0</wp14:pctWidth>
+            </wp14:sizeRelH>
+            <wp14:sizeRelV relativeFrom="margin">
+              <wp14:pctHeight>0</wp14:pctHeight>
+            </wp14:sizeRelV>
+          </wp:anchor>
+        </w:drawing>
+      </w:r>
+    </w:p>
+    <w:p>
+      <w:pPr>
+        <w:jc w:val="both"/>
+      </w:pPr>
+      <w:r>
+        <w:rPr>
+          <w:noProof/>
+        </w:rPr>
+        <mc:AlternateContent>
+          <mc:Choice Requires="wps">
+            <w:drawing>
+              <wp:anchor distT="0" distB="0" distL="114300" distR="114300" simplePos="0" relativeHeight="251678720" behindDoc="1" locked="0" layoutInCell="1" allowOverlap="1" wp14:anchorId="4A46090D" wp14:editId="697E8532">
+                <wp:simplePos x="0" y="0"/>
+                <wp:positionH relativeFrom="column">
+                  <wp:posOffset>3142933</wp:posOffset>
+                </wp:positionH>
+                <wp:positionV relativeFrom="paragraph">
+                  <wp:posOffset>167958</wp:posOffset>
+                </wp:positionV>
+                <wp:extent cx="2514600" cy="200025"/>
+                <wp:effectExtent l="0" t="0" r="0" b="9525"/>
+                <wp:wrapNone/>
+                <wp:docPr id="1017695032" name="Text Box 1"/>
+                <wp:cNvGraphicFramePr/>
+                <a:graphic xmlns:a="http://schemas.openxmlformats.org/drawingml/2006/main">
+                  <a:graphicData uri="http://schemas.microsoft.com/office/word/2010/wordprocessingShape">
+                    <wps:wsp>
+                      <wps:cNvSpPr txBox="1"/>
+                      <wps:spPr>
+                        <a:xfrm>
+                          <a:off x="0" y="0"/>
+                          <a:ext cx="2514600" cy="200025"/>
+                        </a:xfrm>
+                        <a:prstGeom prst="rect">
+                          <a:avLst/>
+                        </a:prstGeom>
+                        <a:solidFill>
+                          <a:prstClr val="white"/>
+                        </a:solidFill>
+                        <a:ln>
+                          <a:noFill/>
+                        </a:ln>
+                      </wps:spPr>
+                      <wps:txbx>
+                        <w:txbxContent>
+                          <w:p>
+                            <w:pPr>
+                              <w:pStyle w:val="Caption"/>
+                              <w:rPr>
+                                <w:sz w:val="24"/>
+                              </w:rPr>
+                            </w:pPr>
+                            <w:r>
+                              <w:t xml:space="preserve">Figure </w:t>
+                            </w:r>
+                            <w:fldSimple w:instr=" SEQ Figure \* ARABIC ">
+                              <w:r>
+                                <w:rPr>
+                                  <w:noProof/>
+                                </w:rPr>
+                                <w:t>7</w:t>
+                              </w:r>
+                            </w:fldSimple>
+                            <w:r>
+                              <w:t>:</w:t>
+                            </w:r>
+                            <w:r>
+                              <w:t xml:space="preserve">Lasso for alpha </w:t>
+                            </w:r>
+                            <w:r>
+                              <w:t>100</w:t>
+                            </w:r>
+                          </w:p>
+                        </w:txbxContent>
+                      </wps:txbx>
+                      <wps:bodyPr rot="0" spcFirstLastPara="0" vertOverflow="overflow" horzOverflow="overflow" vert="horz" wrap="square" lIns="0" tIns="0" rIns="0" bIns="0" numCol="1" spcCol="0" rtlCol="0" fromWordArt="0" anchor="t" anchorCtr="0" forceAA="0" compatLnSpc="1">
+                        <a:prstTxWarp prst="textNoShape">
+                          <a:avLst/>
+                        </a:prstTxWarp>
+                        <a:noAutofit/>
+                      </wps:bodyPr>
+                    </wps:wsp>
+                  </a:graphicData>
+                </a:graphic>
+                <wp14:sizeRelV relativeFrom="margin">
+                  <wp14:pctHeight>0</wp14:pctHeight>
+                </wp14:sizeRelV>
+              </wp:anchor>
+            </w:drawing>
+          </mc:Choice>
+          <mc:Fallback>
+            <w:pict>
+              <v:shape w14:anchorId="4A46090D" id="_x0000_s1031" type="#_x0000_t202" style="position:absolute;left:0;text-align:left;margin-left:247.5pt;margin-top:13.25pt;width:198pt;height:15.75pt;z-index:-251637760;visibility:visible;mso-wrap-style:square;mso-height-percent:0;mso-wrap-distance-left:9pt;mso-wrap-distance-top:0;mso-wrap-distance-right:9pt;mso-wrap-distance-bottom:0;mso-position-horizontal:absolute;mso-position-horizontal-relative:text;mso-position-vertical:absolute;mso-position-vertical-relative:text;mso-height-percent:0;mso-height-relative:margin;v-text-anchor:top" o:gfxdata="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" stroked="f">
+                <v:textbox inset="0,0,0,0">
+                  <w:txbxContent>
+                    <w:p>
+                      <w:pPr>
+                        <w:pStyle w:val="Caption"/>
+                        <w:rPr>
+                          <w:sz w:val="24"/>
+                        </w:rPr>
+                      </w:pPr>
+                      <w:r>
+                        <w:t xml:space="preserve">Figure </w:t>
+                      </w:r>
+                      <w:fldSimple w:instr=" SEQ Figure \* ARABIC ">
+                        <w:r>
+                          <w:rPr>
+                            <w:noProof/>
+                          </w:rPr>
+                          <w:t>7</w:t>
+                        </w:r>
+                      </w:fldSimple>
+                      <w:r>
+                        <w:t>:</w:t>
+                      </w:r>
+                      <w:r>
+                        <w:t xml:space="preserve">Lasso for alpha </w:t>
+                      </w:r>
+                      <w:r>
+                        <w:t>100</w:t>
+                      </w:r>
+                    </w:p>
+                  </w:txbxContent>
+                </v:textbox>
+              </v:shape>
+            </w:pict>
+          </mc:Fallback>
+        </mc:AlternateContent>
+      </w:r>
+      <w:r>
+        <w:rPr>
+          <w:noProof/>
+        </w:rPr>
+        <mc:AlternateContent>
+          <mc:Choice Requires="wps">
+            <w:drawing>
+              <wp:anchor distT="0" distB="0" distL="114300" distR="114300" simplePos="0" relativeHeight="251676672" behindDoc="1" locked="0" layoutInCell="1" allowOverlap="1" wp14:anchorId="68A1BB18" wp14:editId="33358FB4">
+                <wp:simplePos x="0" y="0"/>
+                <wp:positionH relativeFrom="column">
+                  <wp:posOffset>252095</wp:posOffset>
+                </wp:positionH>
+                <wp:positionV relativeFrom="paragraph">
+                  <wp:posOffset>176847</wp:posOffset>
+                </wp:positionV>
+                <wp:extent cx="2738120" cy="200025"/>
+                <wp:effectExtent l="0" t="0" r="5080" b="9525"/>
+                <wp:wrapNone/>
+                <wp:docPr id="260809410" name="Text Box 1"/>
+                <wp:cNvGraphicFramePr/>
+                <a:graphic xmlns:a="http://schemas.openxmlformats.org/drawingml/2006/main">
+                  <a:graphicData uri="http://schemas.microsoft.com/office/word/2010/wordprocessingShape">
+                    <wps:wsp>
+                      <wps:cNvSpPr txBox="1"/>
+                      <wps:spPr>
+                        <a:xfrm>
+                          <a:off x="0" y="0"/>
+                          <a:ext cx="2738120" cy="200025"/>
+                        </a:xfrm>
+                        <a:prstGeom prst="rect">
+                          <a:avLst/>
+                        </a:prstGeom>
+                        <a:solidFill>
+                          <a:prstClr val="white"/>
+                        </a:solidFill>
+                        <a:ln>
+                          <a:noFill/>
+                        </a:ln>
+                      </wps:spPr>
+                      <wps:txbx>
+                        <w:txbxContent>
+                          <w:p>
+                            <w:pPr>
+                              <w:pStyle w:val="Caption"/>
+                              <w:rPr>
+                                <w:sz w:val="24"/>
+                              </w:rPr>
+                            </w:pPr>
+                            <w:r>
+                              <w:t xml:space="preserve">Figure </w:t>
+                            </w:r>
+                            <w:fldSimple w:instr=" SEQ Figure \* ARABIC ">
+                              <w:r>
+                                <w:rPr>
+                                  <w:noProof/>
+                                </w:rPr>
+                                <w:t>8</w:t>
+                              </w:r>
+                            </w:fldSimple>
+                            <w:r>
+                              <w:t xml:space="preserve">Lasso for alpha </w:t>
+                            </w:r>
+                            <w:r>
+                              <w:t>10</w:t>
+                            </w:r>
+                          </w:p>
+                        </w:txbxContent>
+                      </wps:txbx>
+                      <wps:bodyPr rot="0" spcFirstLastPara="0" vertOverflow="overflow" horzOverflow="overflow" vert="horz" wrap="square" lIns="0" tIns="0" rIns="0" bIns="0" numCol="1" spcCol="0" rtlCol="0" fromWordArt="0" anchor="t" anchorCtr="0" forceAA="0" compatLnSpc="1">
+                        <a:prstTxWarp prst="textNoShape">
+                          <a:avLst/>
+                        </a:prstTxWarp>
+                        <a:noAutofit/>
+                      </wps:bodyPr>
+                    </wps:wsp>
+                  </a:graphicData>
+                </a:graphic>
+                <wp14:sizeRelV relativeFrom="margin">
+                  <wp14:pctHeight>0</wp14:pctHeight>
+                </wp14:sizeRelV>
+              </wp:anchor>
+            </w:drawing>
+          </mc:Choice>
+          <mc:Fallback>
+            <w:pict>
+              <v:shape w14:anchorId="68A1BB18" id="_x0000_s1032" type="#_x0000_t202" style="position:absolute;left:0;text-align:left;margin-left:19.85pt;margin-top:13.9pt;width:215.6pt;height:15.75pt;z-index:-251639808;visibility:visible;mso-wrap-style:square;mso-height-percent:0;mso-wrap-distance-left:9pt;mso-wrap-distance-top:0;mso-wrap-distance-right:9pt;mso-wrap-distance-bottom:0;mso-position-horizontal:absolute;mso-position-horizontal-relative:text;mso-position-vertical:absolute;mso-position-vertical-relative:text;mso-height-percent:0;mso-height-relative:margin;v-text-anchor:top" o:gfxdata="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" stroked="f">
+                <v:textbox inset="0,0,0,0">
+                  <w:txbxContent>
+                    <w:p>
+                      <w:pPr>
+                        <w:pStyle w:val="Caption"/>
+                        <w:rPr>
+                          <w:sz w:val="24"/>
+                        </w:rPr>
+                      </w:pPr>
+                      <w:r>
+                        <w:t xml:space="preserve">Figure </w:t>
+                      </w:r>
+                      <w:fldSimple w:instr=" SEQ Figure \* ARABIC ">
+                        <w:r>
+                          <w:rPr>
+                            <w:noProof/>
+                          </w:rPr>
+                          <w:t>8</w:t>
+                        </w:r>
+                      </w:fldSimple>
+                      <w:r>
+                        <w:t xml:space="preserve">Lasso for alpha </w:t>
+                      </w:r>
+                      <w:r>
+                        <w:t>10</w:t>
+                      </w:r>
+                    </w:p>
+                  </w:txbxContent>
+                </v:textbox>
+              </v:shape>
+            </w:pict>
+          </mc:Fallback>
+        </mc:AlternateContent>
+      </w:r>
+    </w:p>
+    <w:p>
+      <w:pPr>
+        <w:jc w:val="both"/>
+      </w:pPr>
+    </w:p>
+    <w:p>
+      <w:pPr>
+        <w:jc w:val="both"/>
+      </w:pPr>
+    </w:p>
+    <w:p>
+      <w:pPr>
+        <w:jc w:val="both"/>
+      </w:pPr>
+    </w:p>
+    <w:p>
+      <w:pPr>
+        <w:jc w:val="both"/>
+      </w:pPr>
+    </w:p>
+    <w:p>
+      <w:pPr>
+        <w:jc w:val="both"/>
+      </w:pPr>
+    </w:p>
+    <w:p>
+      <w:pPr>
+        <w:jc w:val="both"/>
+      </w:pPr>
+    </w:p>
+    <w:p>
+      <w:pPr>
+        <w:jc w:val="both"/>
+      </w:pPr>
+    </w:p>
+    <w:p>
+      <w:pPr>
+        <w:jc w:val="both"/>
+      </w:pPr>
+    </w:p>
+    <w:p>
+      <w:pPr>
+        <w:pStyle w:val="Heading3"/>
+        <w:numPr>
+          <w:ilvl w:val="2"/>
+          <w:numId w:val="1"/>
+        </w:numPr>
+      </w:pPr>
+      <w:r>
+        <w:lastRenderedPageBreak/>
+        <w:t>Ridge Regression:</w:t>
+      </w:r>
+    </w:p>
+    <w:p>
+      <w:pPr>
+        <w:ind w:left="1440"/>
+        <w:jc w:val="both"/>
+      </w:pPr>
+      <w:r>
+        <w:rPr>
+          <w:noProof/>
+        </w:rPr>
+        <w:drawing>
+          <wp:anchor distT="0" distB="0" distL="114300" distR="114300" simplePos="0" relativeHeight="251686912" behindDoc="1" locked="0" layoutInCell="1" allowOverlap="1" wp14:anchorId="2F4D7AA2" wp14:editId="4D8E0DF7">
+            <wp:simplePos x="0" y="0"/>
+            <wp:positionH relativeFrom="column">
+              <wp:posOffset>4486429</wp:posOffset>
+            </wp:positionH>
+            <wp:positionV relativeFrom="paragraph">
+              <wp:posOffset>722188</wp:posOffset>
+            </wp:positionV>
+            <wp:extent cx="1769966" cy="475896"/>
+            <wp:effectExtent l="0" t="0" r="1905" b="635"/>
+            <wp:wrapNone/>
+            <wp:docPr id="1713720339" name="Picture 1"/>
+            <wp:cNvGraphicFramePr>
+              <a:graphicFrameLocks xmlns:a="http://schemas.openxmlformats.org/drawingml/2006/main" noChangeAspect="1"/>
+            </wp:cNvGraphicFramePr>
+            <a:graphic xmlns:a="http://schemas.openxmlformats.org/drawingml/2006/main">
+              <a:graphicData uri="http://schemas.openxmlformats.org/drawingml/2006/picture">
+                <pic:pic xmlns:pic="http://schemas.openxmlformats.org/drawingml/2006/picture">
+                  <pic:nvPicPr>
+                    <pic:cNvPr id="1713720339" name=""/>
+                    <pic:cNvPicPr/>
+                  </pic:nvPicPr>
+                  <pic:blipFill>
+                    <a:blip r:embed="rId21">
+                      <a:extLst>
+                        <a:ext uri="{28A0092B-C50C-407E-A947-70E740481C1C}">
+                          <a14:useLocalDpi xmlns:a14="http://schemas.microsoft.com/office/drawing/2010/main" val="0"/>
+                        </a:ext>
+                      </a:extLst>
+                    </a:blip>
+                    <a:stretch>
+                      <a:fillRect/>
+                    </a:stretch>
+                  </pic:blipFill>
+                  <pic:spPr>
+                    <a:xfrm>
+                      <a:off x="0" y="0"/>
+                      <a:ext cx="1769966" cy="475896"/>
+                    </a:xfrm>
+                    <a:prstGeom prst="rect">
+                      <a:avLst/>
+                    </a:prstGeom>
+                  </pic:spPr>
+                </pic:pic>
+              </a:graphicData>
+            </a:graphic>
+            <wp14:sizeRelH relativeFrom="margin">
+              <wp14:pctWidth>0</wp14:pctWidth>
+            </wp14:sizeRelH>
+            <wp14:sizeRelV relativeFrom="margin">
+              <wp14:pctHeight>0</wp14:pctHeight>
+            </wp14:sizeRelV>
+          </wp:anchor>
+        </w:drawing>
+      </w:r>
+      <w:r>
+        <w:rPr>
+          <w:noProof/>
+        </w:rPr>
+        <w:drawing>
+          <wp:anchor distT="0" distB="0" distL="114300" distR="114300" simplePos="0" relativeHeight="251683840" behindDoc="1" locked="0" layoutInCell="1" allowOverlap="1" wp14:anchorId="357CB5F8" wp14:editId="0B75C076">
+            <wp:simplePos x="0" y="0"/>
+            <wp:positionH relativeFrom="margin">
+              <wp:posOffset>2106973</wp:posOffset>
+            </wp:positionH>
+            <wp:positionV relativeFrom="paragraph">
+              <wp:posOffset>721995</wp:posOffset>
+            </wp:positionV>
+            <wp:extent cx="1981766" cy="475615"/>
+            <wp:effectExtent l="0" t="0" r="0" b="635"/>
+            <wp:wrapNone/>
+            <wp:docPr id="1850179182" name="Picture 1"/>
+            <wp:cNvGraphicFramePr>
+              <a:graphicFrameLocks xmlns:a="http://schemas.openxmlformats.org/drawingml/2006/main" noChangeAspect="1"/>
+            </wp:cNvGraphicFramePr>
+            <a:graphic xmlns:a="http://schemas.openxmlformats.org/drawingml/2006/main">
+              <a:graphicData uri="http://schemas.openxmlformats.org/drawingml/2006/picture">
+                <pic:pic xmlns:pic="http://schemas.openxmlformats.org/drawingml/2006/picture">
+                  <pic:nvPicPr>
+                    <pic:cNvPr id="1850179182" name=""/>
+                    <pic:cNvPicPr/>
+                  </pic:nvPicPr>
+                  <pic:blipFill>
+                    <a:blip r:embed="rId22">
+                      <a:extLst>
+                        <a:ext uri="{28A0092B-C50C-407E-A947-70E740481C1C}">
+                          <a14:useLocalDpi xmlns:a14="http://schemas.microsoft.com/office/drawing/2010/main" val="0"/>
+                        </a:ext>
+                      </a:extLst>
+                    </a:blip>
+                    <a:stretch>
+                      <a:fillRect/>
+                    </a:stretch>
+                  </pic:blipFill>
+                  <pic:spPr>
+                    <a:xfrm>
+                      <a:off x="0" y="0"/>
+                      <a:ext cx="1981766" cy="475615"/>
+                    </a:xfrm>
+                    <a:prstGeom prst="rect">
+                      <a:avLst/>
+                    </a:prstGeom>
+                  </pic:spPr>
+                </pic:pic>
+              </a:graphicData>
+            </a:graphic>
+            <wp14:sizeRelH relativeFrom="margin">
+              <wp14:pctWidth>0</wp14:pctWidth>
+            </wp14:sizeRelH>
+            <wp14:sizeRelV relativeFrom="margin">
+              <wp14:pctHeight>0</wp14:pctHeight>
+            </wp14:sizeRelV>
+          </wp:anchor>
+        </w:drawing>
+      </w:r>
+      <w:r>
+        <w:rPr>
+          <w:noProof/>
+        </w:rPr>
+        <w:drawing>
+          <wp:anchor distT="0" distB="0" distL="114300" distR="114300" simplePos="0" relativeHeight="251679744" behindDoc="1" locked="0" layoutInCell="1" allowOverlap="1" wp14:anchorId="3D5C844E" wp14:editId="32F0CD0C">
+            <wp:simplePos x="0" y="0"/>
+            <wp:positionH relativeFrom="margin">
+              <wp:posOffset>-255707</wp:posOffset>
+            </wp:positionH>
+            <wp:positionV relativeFrom="paragraph">
+              <wp:posOffset>731291</wp:posOffset>
+            </wp:positionV>
+            <wp:extent cx="2015147" cy="445770"/>
+            <wp:effectExtent l="0" t="0" r="4445" b="0"/>
+            <wp:wrapNone/>
+            <wp:docPr id="1085201769" name="Picture 1"/>
+            <wp:cNvGraphicFramePr>
+              <a:graphicFrameLocks xmlns:a="http://schemas.openxmlformats.org/drawingml/2006/main" noChangeAspect="1"/>
+            </wp:cNvGraphicFramePr>
+            <a:graphic xmlns:a="http://schemas.openxmlformats.org/drawingml/2006/main">
+              <a:graphicData uri="http://schemas.openxmlformats.org/drawingml/2006/picture">
+                <pic:pic xmlns:pic="http://schemas.openxmlformats.org/drawingml/2006/picture">
+                  <pic:nvPicPr>
+                    <pic:cNvPr id="1085201769" name=""/>
+                    <pic:cNvPicPr/>
+                  </pic:nvPicPr>
+                  <pic:blipFill>
+                    <a:blip r:embed="rId23">
+                      <a:extLst>
+                        <a:ext uri="{28A0092B-C50C-407E-A947-70E740481C1C}">
+                          <a14:useLocalDpi xmlns:a14="http://schemas.microsoft.com/office/drawing/2010/main" val="0"/>
+                        </a:ext>
+                      </a:extLst>
+                    </a:blip>
+                    <a:stretch>
+                      <a:fillRect/>
+                    </a:stretch>
+                  </pic:blipFill>
+                  <pic:spPr>
+                    <a:xfrm>
+                      <a:off x="0" y="0"/>
+                      <a:ext cx="2015147" cy="445770"/>
+                    </a:xfrm>
+                    <a:prstGeom prst="rect">
+                      <a:avLst/>
+                    </a:prstGeom>
+                  </pic:spPr>
+                </pic:pic>
+              </a:graphicData>
+            </a:graphic>
+            <wp14:sizeRelH relativeFrom="margin">
+              <wp14:pctWidth>0</wp14:pctWidth>
+            </wp14:sizeRelH>
+          </wp:anchor>
+        </w:drawing>
+      </w:r>
+      <w:r>
+        <w:t>The ridge regression was done using the built it function for Lasso for different alphas,”0.01,0.1,1,10,100”, and passed through three performance metrics and the results shown in the figures below:</w:t>
+      </w:r>
+    </w:p>
+    <w:p>
+      <w:pPr>
+        <w:ind w:left="1440"/>
+        <w:jc w:val="both"/>
+      </w:pPr>
+    </w:p>
+    <w:p>
+      <w:pPr>
+        <w:ind w:left="1440"/>
+      </w:pPr>
+      <w:r>
+        <w:rPr>
+          <w:noProof/>
+        </w:rPr>
+        <mc:AlternateContent>
+          <mc:Choice Requires="wps">
+            <w:drawing>
+              <wp:anchor distT="0" distB="0" distL="114300" distR="114300" simplePos="0" relativeHeight="251688960" behindDoc="1" locked="0" layoutInCell="1" allowOverlap="1" wp14:anchorId="7F08AB31" wp14:editId="7413D0B5">
+                <wp:simplePos x="0" y="0"/>
+                <wp:positionH relativeFrom="column">
+                  <wp:posOffset>4594225</wp:posOffset>
+                </wp:positionH>
+                <wp:positionV relativeFrom="paragraph">
+                  <wp:posOffset>107391</wp:posOffset>
+                </wp:positionV>
+                <wp:extent cx="1769745" cy="635"/>
+                <wp:effectExtent l="0" t="0" r="0" b="0"/>
+                <wp:wrapNone/>
+                <wp:docPr id="1625862052" name="Text Box 1"/>
+                <wp:cNvGraphicFramePr/>
+                <a:graphic xmlns:a="http://schemas.openxmlformats.org/drawingml/2006/main">
+                  <a:graphicData uri="http://schemas.microsoft.com/office/word/2010/wordprocessingShape">
+                    <wps:wsp>
+                      <wps:cNvSpPr txBox="1"/>
+                      <wps:spPr>
+                        <a:xfrm>
+                          <a:off x="0" y="0"/>
+                          <a:ext cx="1769745" cy="635"/>
+                        </a:xfrm>
+                        <a:prstGeom prst="rect">
+                          <a:avLst/>
+                        </a:prstGeom>
+                        <a:solidFill>
+                          <a:prstClr val="white"/>
+                        </a:solidFill>
+                        <a:ln>
+                          <a:noFill/>
+                        </a:ln>
+                      </wps:spPr>
+                      <wps:txbx>
+                        <w:txbxContent>
+                          <w:p>
+                            <w:pPr>
+                              <w:pStyle w:val="Caption"/>
+                              <w:ind w:left="0"/>
+                              <w:rPr>
+                                <w:sz w:val="24"/>
+                              </w:rPr>
+                            </w:pPr>
+                            <w:r>
+                              <w:t xml:space="preserve">Figure </w:t>
+                            </w:r>
+                            <w:fldSimple w:instr=" SEQ Figure \* ARABIC ">
+                              <w:r>
+                                <w:rPr>
+                                  <w:noProof/>
+                                </w:rPr>
+                                <w:t>9</w:t>
+                              </w:r>
+                            </w:fldSimple>
+                            <w:r>
+                              <w:t>:</w:t>
+                            </w:r>
+                            <w:r>
+                              <w:t xml:space="preserve">Ridge for alpha </w:t>
+                            </w:r>
+                            <w:r>
+                              <w:t>1</w:t>
+                            </w:r>
+                          </w:p>
+                        </w:txbxContent>
+                      </wps:txbx>
+                      <wps:bodyPr rot="0" spcFirstLastPara="0" vertOverflow="overflow" horzOverflow="overflow" vert="horz" wrap="square" lIns="0" tIns="0" rIns="0" bIns="0" numCol="1" spcCol="0" rtlCol="0" fromWordArt="0" anchor="t" anchorCtr="0" forceAA="0" compatLnSpc="1">
+                        <a:prstTxWarp prst="textNoShape">
+                          <a:avLst/>
+                        </a:prstTxWarp>
+                        <a:spAutoFit/>
+                      </wps:bodyPr>
+                    </wps:wsp>
+                  </a:graphicData>
+                </a:graphic>
+              </wp:anchor>
+            </w:drawing>
+          </mc:Choice>
+          <mc:Fallback>
+            <w:pict>
+              <v:shape w14:anchorId="7F08AB31" id="_x0000_s1033" type="#_x0000_t202" style="position:absolute;left:0;text-align:left;margin-left:361.75pt;margin-top:8.45pt;width:139.35pt;height:.05pt;z-index:-251627520;visibility:visible;mso-wrap-style:square;mso-wrap-distance-left:9pt;mso-wrap-distance-top:0;mso-wrap-distance-right:9pt;mso-wrap-distance-bottom:0;mso-position-horizontal:absolute;mso-position-horizontal-relative:text;mso-position-vertical:absolute;mso-position-vertical-relative:text;v-text-anchor:top" o:gfxdata="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" stroked="f">
+                <v:textbox style="mso-fit-shape-to-text:t" inset="0,0,0,0">
+                  <w:txbxContent>
+                    <w:p>
+                      <w:pPr>
+                        <w:pStyle w:val="Caption"/>
+                        <w:ind w:left="0"/>
+                        <w:rPr>
+                          <w:sz w:val="24"/>
+                        </w:rPr>
+                      </w:pPr>
+                      <w:r>
+                        <w:t xml:space="preserve">Figure </w:t>
+                      </w:r>
+                      <w:fldSimple w:instr=" SEQ Figure \* ARABIC ">
+                        <w:r>
+                          <w:rPr>
+                            <w:noProof/>
+                          </w:rPr>
+                          <w:t>9</w:t>
+                        </w:r>
+                      </w:fldSimple>
+                      <w:r>
+                        <w:t>:</w:t>
+                      </w:r>
+                      <w:r>
+                        <w:t xml:space="preserve">Ridge for alpha </w:t>
+                      </w:r>
+                      <w:r>
+                        <w:t>1</w:t>
+                      </w:r>
+                    </w:p>
+                  </w:txbxContent>
+                </v:textbox>
+              </v:shape>
+            </w:pict>
+          </mc:Fallback>
+        </mc:AlternateContent>
+      </w:r>
+      <w:r>
+        <w:rPr>
+          <w:noProof/>
+        </w:rPr>
+        <mc:AlternateContent>
+          <mc:Choice Requires="wps">
+            <w:drawing>
+              <wp:anchor distT="0" distB="0" distL="114300" distR="114300" simplePos="0" relativeHeight="251685888" behindDoc="1" locked="0" layoutInCell="1" allowOverlap="1" wp14:anchorId="53D41E06" wp14:editId="78651CCD">
+                <wp:simplePos x="0" y="0"/>
+                <wp:positionH relativeFrom="margin">
+                  <wp:align>center</wp:align>
+                </wp:positionH>
+                <wp:positionV relativeFrom="paragraph">
+                  <wp:posOffset>102646</wp:posOffset>
+                </wp:positionV>
+                <wp:extent cx="1981422" cy="176761"/>
+                <wp:effectExtent l="0" t="0" r="0" b="0"/>
+                <wp:wrapNone/>
+                <wp:docPr id="2001627326" name="Text Box 1"/>
+                <wp:cNvGraphicFramePr/>
+                <a:graphic xmlns:a="http://schemas.openxmlformats.org/drawingml/2006/main">
+                  <a:graphicData uri="http://schemas.microsoft.com/office/word/2010/wordprocessingShape">
+                    <wps:wsp>
+                      <wps:cNvSpPr txBox="1"/>
+                      <wps:spPr>
+                        <a:xfrm>
+                          <a:off x="0" y="0"/>
+                          <a:ext cx="1981422" cy="176761"/>
+                        </a:xfrm>
+                        <a:prstGeom prst="rect">
+                          <a:avLst/>
+                        </a:prstGeom>
+                        <a:solidFill>
+                          <a:prstClr val="white"/>
+                        </a:solidFill>
+                        <a:ln>
+                          <a:noFill/>
+                        </a:ln>
+                      </wps:spPr>
+                      <wps:txbx>
+                        <w:txbxContent>
+                          <w:p>
+                            <w:pPr>
+                              <w:pStyle w:val="Caption"/>
+                              <w:rPr>
+                                <w:sz w:val="24"/>
+                              </w:rPr>
+                            </w:pPr>
+                            <w:r>
+                              <w:t xml:space="preserve">Figure </w:t>
+                            </w:r>
+                            <w:fldSimple w:instr=" SEQ Figure \* ARABIC ">
+                              <w:r>
+                                <w:rPr>
+                                  <w:noProof/>
+                                </w:rPr>
+                                <w:t>10</w:t>
+                              </w:r>
+                            </w:fldSimple>
+                            <w:r>
+                              <w:t>:</w:t>
+                            </w:r>
+                            <w:r>
+                              <w:t>Ridge for alpha 0.</w:t>
+                            </w:r>
+                            <w:r>
+                              <w:t>1</w:t>
+                            </w:r>
+                          </w:p>
+                        </w:txbxContent>
+                      </wps:txbx>
+                      <wps:bodyPr rot="0" spcFirstLastPara="0" vertOverflow="overflow" horzOverflow="overflow" vert="horz" wrap="square" lIns="0" tIns="0" rIns="0" bIns="0" numCol="1" spcCol="0" rtlCol="0" fromWordArt="0" anchor="t" anchorCtr="0" forceAA="0" compatLnSpc="1">
+                        <a:prstTxWarp prst="textNoShape">
+                          <a:avLst/>
+                        </a:prstTxWarp>
+                        <a:noAutofit/>
+                      </wps:bodyPr>
+                    </wps:wsp>
+                  </a:graphicData>
+                </a:graphic>
+                <wp14:sizeRelH relativeFrom="margin">
+                  <wp14:pctWidth>0</wp14:pctWidth>
+                </wp14:sizeRelH>
+                <wp14:sizeRelV relativeFrom="margin">
+                  <wp14:pctHeight>0</wp14:pctHeight>
+                </wp14:sizeRelV>
+              </wp:anchor>
+            </w:drawing>
+          </mc:Choice>
+          <mc:Fallback>
+            <w:pict>
+              <v:shape w14:anchorId="53D41E06" id="_x0000_s1034" type="#_x0000_t202" style="position:absolute;left:0;text-align:left;margin-left:0;margin-top:8.1pt;width:156pt;height:13.9pt;z-index:-251630592;visibility:visible;mso-wrap-style:square;mso-width-percent:0;mso-height-percent:0;mso-wrap-distance-left:9pt;mso-wrap-distance-top:0;mso-wrap-distance-right:9pt;mso-wrap-distance-bottom:0;mso-position-horizontal:center;mso-position-horizontal-relative:margin;mso-position-vertical:absolute;mso-position-vertical-relative:text;mso-width-percent:0;mso-height-percent:0;mso-width-relative:margin;mso-height-relative:margin;v-text-anchor:top" o:gfxdata="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" stroked="f">
+                <v:textbox inset="0,0,0,0">
+                  <w:txbxContent>
+                    <w:p>
+                      <w:pPr>
+                        <w:pStyle w:val="Caption"/>
+                        <w:rPr>
+                          <w:sz w:val="24"/>
+                        </w:rPr>
+                      </w:pPr>
+                      <w:r>
+                        <w:t xml:space="preserve">Figure </w:t>
+                      </w:r>
+                      <w:fldSimple w:instr=" SEQ Figure \* ARABIC ">
+                        <w:r>
+                          <w:rPr>
+                            <w:noProof/>
+                          </w:rPr>
+                          <w:t>10</w:t>
+                        </w:r>
+                      </w:fldSimple>
+                      <w:r>
+                        <w:t>:</w:t>
+                      </w:r>
+                      <w:r>
+                        <w:t>Ridge for alpha 0.</w:t>
+                      </w:r>
+                      <w:r>
+                        <w:t>1</w:t>
+                      </w:r>
+                    </w:p>
+                  </w:txbxContent>
+                </v:textbox>
+                <w10:wrap anchorx="margin"/>
+              </v:shape>
+            </w:pict>
+          </mc:Fallback>
+        </mc:AlternateContent>
+      </w:r>
+      <w:r>
+        <w:rPr>
+          <w:noProof/>
+        </w:rPr>
+        <mc:AlternateContent>
+          <mc:Choice Requires="wps">
+            <w:drawing>
+              <wp:anchor distT="0" distB="0" distL="114300" distR="114300" simplePos="0" relativeHeight="251682816" behindDoc="1" locked="0" layoutInCell="1" allowOverlap="1" wp14:anchorId="1E5AE96C" wp14:editId="1BE44EB0">
+                <wp:simplePos x="0" y="0"/>
+                <wp:positionH relativeFrom="column">
+                  <wp:posOffset>-281714</wp:posOffset>
+                </wp:positionH>
+                <wp:positionV relativeFrom="paragraph">
+                  <wp:posOffset>72742</wp:posOffset>
+                </wp:positionV>
+                <wp:extent cx="2014855" cy="166106"/>
+                <wp:effectExtent l="0" t="0" r="4445" b="5715"/>
+                <wp:wrapNone/>
+                <wp:docPr id="1813006170" name="Text Box 1"/>
+                <wp:cNvGraphicFramePr/>
+                <a:graphic xmlns:a="http://schemas.openxmlformats.org/drawingml/2006/main">
+                  <a:graphicData uri="http://schemas.microsoft.com/office/word/2010/wordprocessingShape">
+                    <wps:wsp>
+                      <wps:cNvSpPr txBox="1"/>
+                      <wps:spPr>
+                        <a:xfrm>
+                          <a:off x="0" y="0"/>
+                          <a:ext cx="2014855" cy="166106"/>
+                        </a:xfrm>
+                        <a:prstGeom prst="rect">
+                          <a:avLst/>
+                        </a:prstGeom>
+                        <a:solidFill>
+                          <a:prstClr val="white"/>
+                        </a:solidFill>
+                        <a:ln>
+                          <a:noFill/>
+                        </a:ln>
+                      </wps:spPr>
+                      <wps:txbx>
+                        <w:txbxContent>
+                          <w:p>
+                            <w:pPr>
+                              <w:pStyle w:val="Caption"/>
+                              <w:ind w:left="0"/>
+                              <w:jc w:val="center"/>
+                              <w:rPr>
+                                <w:sz w:val="24"/>
+                              </w:rPr>
+                            </w:pPr>
+                            <w:r>
+                              <w:t xml:space="preserve">Figure </w:t>
+                            </w:r>
+                            <w:fldSimple w:instr=" SEQ Figure \* ARABIC ">
+                              <w:r>
+                                <w:rPr>
+                                  <w:noProof/>
+                                </w:rPr>
+                                <w:t>11</w:t>
+                              </w:r>
+                            </w:fldSimple>
+                            <w:r>
+                              <w:t>:Ridge for alpha 0.01</w:t>
+                            </w:r>
+                          </w:p>
+                        </w:txbxContent>
+                      </wps:txbx>
+                      <wps:bodyPr rot="0" spcFirstLastPara="0" vertOverflow="overflow" horzOverflow="overflow" vert="horz" wrap="square" lIns="0" tIns="0" rIns="0" bIns="0" numCol="1" spcCol="0" rtlCol="0" fromWordArt="0" anchor="t" anchorCtr="0" forceAA="0" compatLnSpc="1">
+                        <a:prstTxWarp prst="textNoShape">
+                          <a:avLst/>
+                        </a:prstTxWarp>
+                        <a:noAutofit/>
+                      </wps:bodyPr>
+                    </wps:wsp>
+                  </a:graphicData>
+                </a:graphic>
+                <wp14:sizeRelV relativeFrom="margin">
+                  <wp14:pctHeight>0</wp14:pctHeight>
+                </wp14:sizeRelV>
+              </wp:anchor>
+            </w:drawing>
+          </mc:Choice>
+          <mc:Fallback>
+            <w:pict>
+              <v:shape w14:anchorId="1E5AE96C" id="_x0000_s1035" type="#_x0000_t202" style="position:absolute;left:0;text-align:left;margin-left:-22.2pt;margin-top:5.75pt;width:158.65pt;height:13.1pt;z-index:-251633664;visibility:visible;mso-wrap-style:square;mso-height-percent:0;mso-wrap-distance-left:9pt;mso-wrap-distance-top:0;mso-wrap-distance-right:9pt;mso-wrap-distance-bottom:0;mso-position-horizontal:absolute;mso-position-horizontal-relative:text;mso-position-vertical:absolute;mso-position-vertical-relative:text;mso-height-percent:0;mso-height-relative:margin;v-text-anchor:top" o:gfxdata="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" stroked="f">
+                <v:textbox inset="0,0,0,0">
+                  <w:txbxContent>
+                    <w:p>
+                      <w:pPr>
+                        <w:pStyle w:val="Caption"/>
+                        <w:ind w:left="0"/>
+                        <w:jc w:val="center"/>
+                        <w:rPr>
+                          <w:sz w:val="24"/>
+                        </w:rPr>
+                      </w:pPr>
+                      <w:r>
+                        <w:t xml:space="preserve">Figure </w:t>
+                      </w:r>
+                      <w:fldSimple w:instr=" SEQ Figure \* ARABIC ">
+                        <w:r>
+                          <w:rPr>
+                            <w:noProof/>
+                          </w:rPr>
+                          <w:t>11</w:t>
+                        </w:r>
+                      </w:fldSimple>
+                      <w:r>
+                        <w:t>:Ridge for alpha 0.01</w:t>
+                      </w:r>
+                    </w:p>
+                  </w:txbxContent>
+                </v:textbox>
+              </v:shape>
+            </w:pict>
+          </mc:Fallback>
+        </mc:AlternateContent>
+      </w:r>
+    </w:p>
+    <w:p>
+      <w:pPr>
+        <w:ind w:left="1440"/>
+      </w:pPr>
+      <w:r>
+        <w:rPr>
+          <w:noProof/>
+        </w:rPr>
+        <w:drawing>
+          <wp:anchor distT="0" distB="0" distL="114300" distR="114300" simplePos="0" relativeHeight="251693056" behindDoc="1" locked="0" layoutInCell="1" allowOverlap="1" wp14:anchorId="3286FF3C" wp14:editId="28733F34">
+            <wp:simplePos x="0" y="0"/>
+            <wp:positionH relativeFrom="column">
+              <wp:posOffset>3074559</wp:posOffset>
+            </wp:positionH>
+            <wp:positionV relativeFrom="paragraph">
+              <wp:posOffset>269844</wp:posOffset>
+            </wp:positionV>
+            <wp:extent cx="2564765" cy="492892"/>
+            <wp:effectExtent l="0" t="0" r="6985" b="2540"/>
+            <wp:wrapNone/>
+            <wp:docPr id="512367723" name="Picture 1"/>
+            <wp:cNvGraphicFramePr>
+              <a:graphicFrameLocks xmlns:a="http://schemas.openxmlformats.org/drawingml/2006/main" noChangeAspect="1"/>
+            </wp:cNvGraphicFramePr>
+            <a:graphic xmlns:a="http://schemas.openxmlformats.org/drawingml/2006/main">
+              <a:graphicData uri="http://schemas.openxmlformats.org/drawingml/2006/picture">
+                <pic:pic xmlns:pic="http://schemas.openxmlformats.org/drawingml/2006/picture">
+                  <pic:nvPicPr>
+                    <pic:cNvPr id="512367723" name=""/>
+                    <pic:cNvPicPr/>
+                  </pic:nvPicPr>
+                  <pic:blipFill>
+                    <a:blip r:embed="rId24">
+                      <a:extLst>
+                        <a:ext uri="{28A0092B-C50C-407E-A947-70E740481C1C}">
+                          <a14:useLocalDpi xmlns:a14="http://schemas.microsoft.com/office/drawing/2010/main" val="0"/>
+                        </a:ext>
+                      </a:extLst>
+                    </a:blip>
+                    <a:stretch>
+                      <a:fillRect/>
+                    </a:stretch>
+                  </pic:blipFill>
+                  <pic:spPr>
+                    <a:xfrm>
+                      <a:off x="0" y="0"/>
+                      <a:ext cx="2564765" cy="492892"/>
+                    </a:xfrm>
+                    <a:prstGeom prst="rect">
+                      <a:avLst/>
+                    </a:prstGeom>
+                  </pic:spPr>
+                </pic:pic>
+              </a:graphicData>
+            </a:graphic>
+            <wp14:sizeRelV relativeFrom="margin">
+              <wp14:pctHeight>0</wp14:pctHeight>
+            </wp14:sizeRelV>
+          </wp:anchor>
+        </w:drawing>
+      </w:r>
+      <w:r>
+        <w:rPr>
+          <w:noProof/>
+        </w:rPr>
+        <w:drawing>
+          <wp:anchor distT="0" distB="0" distL="114300" distR="114300" simplePos="0" relativeHeight="251689984" behindDoc="1" locked="0" layoutInCell="1" allowOverlap="1" wp14:anchorId="1AD713C8" wp14:editId="4B98435C">
+            <wp:simplePos x="0" y="0"/>
+            <wp:positionH relativeFrom="margin">
+              <wp:align>left</wp:align>
+            </wp:positionH>
+            <wp:positionV relativeFrom="paragraph">
+              <wp:posOffset>249555</wp:posOffset>
+            </wp:positionV>
+            <wp:extent cx="2552842" cy="488909"/>
+            <wp:effectExtent l="0" t="0" r="0" b="6985"/>
+            <wp:wrapNone/>
+            <wp:docPr id="125075817" name="Picture 1"/>
+            <wp:cNvGraphicFramePr>
+              <a:graphicFrameLocks xmlns:a="http://schemas.openxmlformats.org/drawingml/2006/main" noChangeAspect="1"/>
+            </wp:cNvGraphicFramePr>
+            <a:graphic xmlns:a="http://schemas.openxmlformats.org/drawingml/2006/main">
+              <a:graphicData uri="http://schemas.openxmlformats.org/drawingml/2006/picture">
+                <pic:pic xmlns:pic="http://schemas.openxmlformats.org/drawingml/2006/picture">
+                  <pic:nvPicPr>
+                    <pic:cNvPr id="125075817" name=""/>
+                    <pic:cNvPicPr/>
+                  </pic:nvPicPr>
+                  <pic:blipFill>
+                    <a:blip r:embed="rId25">
+                      <a:extLst>
+                        <a:ext uri="{28A0092B-C50C-407E-A947-70E740481C1C}">
+                          <a14:useLocalDpi xmlns:a14="http://schemas.microsoft.com/office/drawing/2010/main" val="0"/>
+                        </a:ext>
+                      </a:extLst>
+                    </a:blip>
+                    <a:stretch>
+                      <a:fillRect/>
+                    </a:stretch>
+                  </pic:blipFill>
+                  <pic:spPr>
+                    <a:xfrm>
+                      <a:off x="0" y="0"/>
+                      <a:ext cx="2584282" cy="494930"/>
+                    </a:xfrm>
+                    <a:prstGeom prst="rect">
+                      <a:avLst/>
+                    </a:prstGeom>
+                  </pic:spPr>
+                </pic:pic>
+              </a:graphicData>
+            </a:graphic>
+            <wp14:sizeRelH relativeFrom="margin">
+              <wp14:pctWidth>0</wp14:pctWidth>
+            </wp14:sizeRelH>
+          </wp:anchor>
+        </w:drawing>
+      </w:r>
+    </w:p>
+    <w:p>
+      <w:pPr>
+        <w:ind w:left="1440"/>
+      </w:pPr>
+    </w:p>
+    <w:p>
+      <w:pPr>
+        <w:ind w:left="1440"/>
+      </w:pPr>
+      <w:r>
+        <w:rPr>
+          <w:noProof/>
+        </w:rPr>
+        <mc:AlternateContent>
+          <mc:Choice Requires="wps">
+            <w:drawing>
+              <wp:anchor distT="0" distB="0" distL="114300" distR="114300" simplePos="0" relativeHeight="251695104" behindDoc="1" locked="0" layoutInCell="1" allowOverlap="1" wp14:anchorId="0831CC2C" wp14:editId="7076A76C">
+                <wp:simplePos x="0" y="0"/>
+                <wp:positionH relativeFrom="column">
+                  <wp:posOffset>3047365</wp:posOffset>
+                </wp:positionH>
+                <wp:positionV relativeFrom="paragraph">
+                  <wp:posOffset>185255</wp:posOffset>
+                </wp:positionV>
+                <wp:extent cx="2564765" cy="635"/>
+                <wp:effectExtent l="0" t="0" r="0" b="0"/>
+                <wp:wrapNone/>
+                <wp:docPr id="186679756" name="Text Box 1"/>
+                <wp:cNvGraphicFramePr/>
+                <a:graphic xmlns:a="http://schemas.openxmlformats.org/drawingml/2006/main">
+                  <a:graphicData uri="http://schemas.microsoft.com/office/word/2010/wordprocessingShape">
+                    <wps:wsp>
+                      <wps:cNvSpPr txBox="1"/>
+                      <wps:spPr>
+                        <a:xfrm>
+                          <a:off x="0" y="0"/>
+                          <a:ext cx="2564765" cy="635"/>
+                        </a:xfrm>
+                        <a:prstGeom prst="rect">
+                          <a:avLst/>
+                        </a:prstGeom>
+                        <a:solidFill>
+                          <a:prstClr val="white"/>
+                        </a:solidFill>
+                        <a:ln>
+                          <a:noFill/>
+                        </a:ln>
+                      </wps:spPr>
+                      <wps:txbx>
+                        <w:txbxContent>
+                          <w:p>
+                            <w:pPr>
+                              <w:pStyle w:val="Caption"/>
+                              <w:rPr>
+                                <w:sz w:val="24"/>
+                              </w:rPr>
+                            </w:pPr>
+                            <w:r>
+                              <w:t xml:space="preserve">Figure </w:t>
+                            </w:r>
+                            <w:fldSimple w:instr=" SEQ Figure \* ARABIC ">
+                              <w:r>
+                                <w:rPr>
+                                  <w:noProof/>
+                                </w:rPr>
+                                <w:t>12</w:t>
+                              </w:r>
+                            </w:fldSimple>
+                            <w:r>
+                              <w:t>:</w:t>
+                            </w:r>
+                            <w:r>
+                              <w:t xml:space="preserve">Ridge for alpha </w:t>
+                            </w:r>
+                            <w:r>
+                              <w:t>100</w:t>
+                            </w:r>
+                          </w:p>
+                        </w:txbxContent>
+                      </wps:txbx>
+                      <wps:bodyPr rot="0" spcFirstLastPara="0" vertOverflow="overflow" horzOverflow="overflow" vert="horz" wrap="square" lIns="0" tIns="0" rIns="0" bIns="0" numCol="1" spcCol="0" rtlCol="0" fromWordArt="0" anchor="t" anchorCtr="0" forceAA="0" compatLnSpc="1">
+                        <a:prstTxWarp prst="textNoShape">
+                          <a:avLst/>
+                        </a:prstTxWarp>
+                        <a:spAutoFit/>
+                      </wps:bodyPr>
+                    </wps:wsp>
+                  </a:graphicData>
+                </a:graphic>
+              </wp:anchor>
+            </w:drawing>
+          </mc:Choice>
+          <mc:Fallback>
+            <w:pict>
+              <v:shape w14:anchorId="0831CC2C" id="_x0000_s1036" type="#_x0000_t202" style="position:absolute;left:0;text-align:left;margin-left:239.95pt;margin-top:14.6pt;width:201.95pt;height:.05pt;z-index:-251621376;visibility:visible;mso-wrap-style:square;mso-wrap-distance-left:9pt;mso-wrap-distance-top:0;mso-wrap-distance-right:9pt;mso-wrap-distance-bottom:0;mso-position-horizontal:absolute;mso-position-horizontal-relative:text;mso-position-vertical:absolute;mso-position-vertical-relative:text;v-text-anchor:top" o:gfxdata="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" stroked="f">
+                <v:textbox style="mso-fit-shape-to-text:t" inset="0,0,0,0">
+                  <w:txbxContent>
+                    <w:p>
+                      <w:pPr>
+                        <w:pStyle w:val="Caption"/>
+                        <w:rPr>
+                          <w:sz w:val="24"/>
+                        </w:rPr>
+                      </w:pPr>
+                      <w:r>
+                        <w:t xml:space="preserve">Figure </w:t>
+                      </w:r>
+                      <w:fldSimple w:instr=" SEQ Figure \* ARABIC ">
+                        <w:r>
+                          <w:rPr>
+                            <w:noProof/>
+                          </w:rPr>
+                          <w:t>12</w:t>
+                        </w:r>
+                      </w:fldSimple>
+                      <w:r>
+                        <w:t>:</w:t>
+                      </w:r>
+                      <w:r>
+                        <w:t xml:space="preserve">Ridge for alpha </w:t>
+                      </w:r>
+                      <w:r>
+                        <w:t>100</w:t>
+                      </w:r>
+                    </w:p>
+                  </w:txbxContent>
+                </v:textbox>
+              </v:shape>
+            </w:pict>
+          </mc:Fallback>
+        </mc:AlternateContent>
+      </w:r>
+      <w:r>
+        <w:rPr>
+          <w:noProof/>
+        </w:rPr>
+        <mc:AlternateContent>
+          <mc:Choice Requires="wps">
+            <w:drawing>
+              <wp:anchor distT="0" distB="0" distL="114300" distR="114300" simplePos="0" relativeHeight="251692032" behindDoc="1" locked="0" layoutInCell="1" allowOverlap="1" wp14:anchorId="20258D34" wp14:editId="36D686AD">
+                <wp:simplePos x="0" y="0"/>
+                <wp:positionH relativeFrom="margin">
+                  <wp:posOffset>-61186</wp:posOffset>
+                </wp:positionH>
+                <wp:positionV relativeFrom="paragraph">
+                  <wp:posOffset>176379</wp:posOffset>
+                </wp:positionV>
+                <wp:extent cx="2630805" cy="169963"/>
+                <wp:effectExtent l="0" t="0" r="0" b="1905"/>
+                <wp:wrapNone/>
+                <wp:docPr id="1398249553" name="Text Box 1"/>
+                <wp:cNvGraphicFramePr/>
+                <a:graphic xmlns:a="http://schemas.openxmlformats.org/drawingml/2006/main">
+                  <a:graphicData uri="http://schemas.microsoft.com/office/word/2010/wordprocessingShape">
+                    <wps:wsp>
+                      <wps:cNvSpPr txBox="1"/>
+                      <wps:spPr>
+                        <a:xfrm>
+                          <a:off x="0" y="0"/>
+                          <a:ext cx="2630805" cy="169963"/>
+                        </a:xfrm>
+                        <a:prstGeom prst="rect">
+                          <a:avLst/>
+                        </a:prstGeom>
+                        <a:solidFill>
+                          <a:prstClr val="white"/>
+                        </a:solidFill>
+                        <a:ln>
+                          <a:noFill/>
+                        </a:ln>
+                      </wps:spPr>
+                      <wps:txbx>
+                        <w:txbxContent>
+                          <w:p>
+                            <w:pPr>
+                              <w:pStyle w:val="Caption"/>
+                              <w:rPr>
+                                <w:sz w:val="24"/>
+                              </w:rPr>
+                            </w:pPr>
+                            <w:r>
+                              <w:t xml:space="preserve">Figure </w:t>
+                            </w:r>
+                            <w:fldSimple w:instr=" SEQ Figure \* ARABIC ">
+                              <w:r>
+                                <w:rPr>
+                                  <w:noProof/>
+                                </w:rPr>
+                                <w:t>13</w:t>
+                              </w:r>
+                            </w:fldSimple>
+                            <w:r>
+                              <w:t>:</w:t>
+                            </w:r>
+                            <w:r>
+                              <w:t xml:space="preserve">Ridge for alpha </w:t>
+                            </w:r>
+                            <w:r>
+                              <w:t>10</w:t>
+                            </w:r>
+                          </w:p>
+                        </w:txbxContent>
+                      </wps:txbx>
+                      <wps:bodyPr rot="0" spcFirstLastPara="0" vertOverflow="overflow" horzOverflow="overflow" vert="horz" wrap="square" lIns="0" tIns="0" rIns="0" bIns="0" numCol="1" spcCol="0" rtlCol="0" fromWordArt="0" anchor="t" anchorCtr="0" forceAA="0" compatLnSpc="1">
+                        <a:prstTxWarp prst="textNoShape">
+                          <a:avLst/>
+                        </a:prstTxWarp>
+                        <a:noAutofit/>
+                      </wps:bodyPr>
+                    </wps:wsp>
+                  </a:graphicData>
+                </a:graphic>
+                <wp14:sizeRelV relativeFrom="margin">
+                  <wp14:pctHeight>0</wp14:pctHeight>
+                </wp14:sizeRelV>
+              </wp:anchor>
+            </w:drawing>
+          </mc:Choice>
+          <mc:Fallback>
+            <w:pict>
+              <v:shape w14:anchorId="20258D34" id="_x0000_s1037" type="#_x0000_t202" style="position:absolute;left:0;text-align:left;margin-left:-4.8pt;margin-top:13.9pt;width:207.15pt;height:13.4pt;z-index:-251624448;visibility:visible;mso-wrap-style:square;mso-height-percent:0;mso-wrap-distance-left:9pt;mso-wrap-distance-top:0;mso-wrap-distance-right:9pt;mso-wrap-distance-bottom:0;mso-position-horizontal:absolute;mso-position-horizontal-relative:margin;mso-position-vertical:absolute;mso-position-vertical-relative:text;mso-height-percent:0;mso-height-relative:margin;v-text-anchor:top" o:gfxdata="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" stroked="f">
+                <v:textbox inset="0,0,0,0">
+                  <w:txbxContent>
+                    <w:p>
+                      <w:pPr>
+                        <w:pStyle w:val="Caption"/>
+                        <w:rPr>
+                          <w:sz w:val="24"/>
+                        </w:rPr>
+                      </w:pPr>
+                      <w:r>
+                        <w:t xml:space="preserve">Figure </w:t>
+                      </w:r>
+                      <w:fldSimple w:instr=" SEQ Figure \* ARABIC ">
+                        <w:r>
+                          <w:rPr>
+                            <w:noProof/>
+                          </w:rPr>
+                          <w:t>13</w:t>
+                        </w:r>
+                      </w:fldSimple>
+                      <w:r>
+                        <w:t>:</w:t>
+                      </w:r>
+                      <w:r>
+                        <w:t xml:space="preserve">Ridge for alpha </w:t>
+                      </w:r>
+                      <w:r>
+                        <w:t>10</w:t>
+                      </w:r>
+                    </w:p>
+                  </w:txbxContent>
+                </v:textbox>
+                <w10:wrap anchorx="margin"/>
+              </v:shape>
+            </w:pict>
+          </mc:Fallback>
+        </mc:AlternateContent>
+      </w:r>
+    </w:p>
+    <w:p>
+      <w:pPr>
+        <w:ind w:left="1440"/>
+      </w:pPr>
+    </w:p>
+    <w:p>
+      <w:pPr>
+        <w:ind w:left="1440"/>
+      </w:pPr>
+    </w:p>
+    <w:p>
+      <w:pPr>
+        <w:ind w:left="1440"/>
+      </w:pPr>
+      <w:r>
+        <w:t>Then by using the belt in function for grid search to find the optimal alpha for the lasso and ridge regression models for lasso it was 0.01, for ridge it was 10 as shown the output in the figure below:</w:t>
+      </w:r>
+    </w:p>
+    <w:p>
+      <w:pPr>
+        <w:keepNext/>
+        <w:ind w:left="0"/>
+        <w:jc w:val="center"/>
+      </w:pPr>
+      <w:r>
+        <w:rPr>
+          <w:noProof/>
+        </w:rPr>
+        <w:drawing>
+          <wp:inline distT="0" distB="0" distL="0" distR="0" wp14:anchorId="3C1F9589" wp14:editId="22B872F3">
+            <wp:extent cx="3524742" cy="495369"/>
+            <wp:effectExtent l="0" t="0" r="0" b="0"/>
+            <wp:docPr id="1957250678" name="Picture 1"/>
+            <wp:cNvGraphicFramePr>
+              <a:graphicFrameLocks xmlns:a="http://schemas.openxmlformats.org/drawingml/2006/main" noChangeAspect="1"/>
+            </wp:cNvGraphicFramePr>
+            <a:graphic xmlns:a="http://schemas.openxmlformats.org/drawingml/2006/main">
+              <a:graphicData uri="http://schemas.openxmlformats.org/drawingml/2006/picture">
+                <pic:pic xmlns:pic="http://schemas.openxmlformats.org/drawingml/2006/picture">
+                  <pic:nvPicPr>
+                    <pic:cNvPr id="1957250678" name=""/>
+                    <pic:cNvPicPr/>
+                  </pic:nvPicPr>
+                  <pic:blipFill>
+                    <a:blip r:embed="rId26"/>
+                    <a:stretch>
+                      <a:fillRect/>
+                    </a:stretch>
+                  </pic:blipFill>
+                  <pic:spPr>
+                    <a:xfrm>
+                      <a:off x="0" y="0"/>
+                      <a:ext cx="3524742" cy="495369"/>
+                    </a:xfrm>
+                    <a:prstGeom prst="rect">
+                      <a:avLst/>
+                    </a:prstGeom>
+                  </pic:spPr>
+                </pic:pic>
+              </a:graphicData>
+            </a:graphic>
+          </wp:inline>
+        </w:drawing>
+      </w:r>
+    </w:p>
+    <w:p>
+      <w:pPr>
+        <w:pStyle w:val="Caption"/>
+        <w:ind w:left="0"/>
+        <w:jc w:val="center"/>
+      </w:pPr>
+      <w:r>
+        <w:t xml:space="preserve">Figure </w:t>
+      </w:r>
+      <w:fldSimple w:instr=" SEQ Figure \* ARABIC ">
+        <w:r>
+          <w:rPr>
+            <w:noProof/>
+          </w:rPr>
+          <w:t>14</w:t>
+        </w:r>
+      </w:fldSimple>
+      <w:r>
+        <w:t>:optimal alpha for lasso and ridge</w:t>
+      </w:r>
+    </w:p>
+    <w:p>
+      <w:pPr>
+        <w:pStyle w:val="Heading2"/>
+        <w:numPr>
+          <w:ilvl w:val="1"/>
+          <w:numId w:val="1"/>
+        </w:numPr>
+      </w:pPr>
+      <w:r>
+        <w:t xml:space="preserve"> Closed Form Solution:</w:t>
+      </w:r>
+    </w:p>
+    <w:p>
+      <w:pPr>
+        <w:ind w:left="1080"/>
+      </w:pPr>
+      <w:r>
+        <w:t>The closed form aims to find the weight vector W without using gradient descent, it was done using the closed form equation:</w:t>
+      </w:r>
+    </w:p>
+    <w:p>
+      <w:pPr>
+        <w:ind w:left="1080"/>
+        <w:rPr>
+          <w:rFonts w:eastAsiaTheme="minorEastAsia"/>
+        </w:rPr>
+      </w:pPr>
+      <m:oMath>
+        <m:r>
+          <w:rPr>
+            <w:rFonts w:ascii="Cambria Math" w:hAnsi="Cambria Math"/>
+          </w:rPr>
+          <m:t>w=</m:t>
+        </m:r>
+        <m:sSup>
+          <m:sSupPr>
+            <m:ctrlPr>
+              <w:rPr>
+                <w:rFonts w:ascii="Cambria Math" w:hAnsi="Cambria Math"/>
+                <w:i/>
+              </w:rPr>
+            </m:ctrlPr>
+          </m:sSupPr>
+          <m:e>
+            <m:r>
+              <w:rPr>
+                <w:rFonts w:ascii="Cambria Math" w:hAnsi="Cambria Math"/>
+              </w:rPr>
+              <m:t>(</m:t>
+            </m:r>
+            <m:sSup>
+              <m:sSupPr>
+                <m:ctrlPr>
+                  <w:rPr>
+                    <w:rFonts w:ascii="Cambria Math" w:hAnsi="Cambria Math"/>
+                    <w:i/>
+                  </w:rPr>
+                </m:ctrlPr>
+              </m:sSupPr>
+              <m:e>
+                <m:r>
+                  <w:rPr>
+                    <w:rFonts w:ascii="Cambria Math" w:hAnsi="Cambria Math"/>
+                  </w:rPr>
+                  <m:t>x</m:t>
+                </m:r>
+              </m:e>
+              <m:sup>
+                <m:r>
+                  <w:rPr>
+                    <w:rFonts w:ascii="Cambria Math" w:hAnsi="Cambria Math"/>
+                  </w:rPr>
+                  <m:t>T</m:t>
+                </m:r>
+              </m:sup>
+            </m:sSup>
+            <m:r>
+              <w:rPr>
+                <w:rFonts w:ascii="Cambria Math" w:hAnsi="Cambria Math"/>
+              </w:rPr>
+              <m:t>x)</m:t>
+            </m:r>
+            <m:r>
+              <m:rPr>
+                <m:sty m:val="p"/>
+              </m:rPr>
+              <w:rPr>
+                <w:rFonts w:ascii="Cambria Math" w:hAnsi="Cambria Math"/>
+              </w:rPr>
+              <m:t xml:space="preserve"> </m:t>
+            </m:r>
+          </m:e>
+          <m:sup>
+            <m:r>
+              <w:rPr>
+                <w:rFonts w:ascii="Cambria Math" w:hAnsi="Cambria Math"/>
+              </w:rPr>
+              <m:t>-1</m:t>
+            </m:r>
+          </m:sup>
+        </m:sSup>
+        <m:sSup>
+          <m:sSupPr>
+            <m:ctrlPr>
+              <w:rPr>
+                <w:rFonts w:ascii="Cambria Math" w:hAnsi="Cambria Math"/>
+                <w:i/>
+              </w:rPr>
+            </m:ctrlPr>
+          </m:sSupPr>
+          <m:e>
+            <m:r>
+              <w:rPr>
+                <w:rFonts w:ascii="Cambria Math" w:hAnsi="Cambria Math"/>
+              </w:rPr>
+              <m:t>x</m:t>
+            </m:r>
+          </m:e>
+          <m:sup>
+            <m:r>
+              <w:rPr>
+                <w:rFonts w:ascii="Cambria Math" w:hAnsi="Cambria Math"/>
+              </w:rPr>
+              <m:t>T</m:t>
+            </m:r>
+          </m:sup>
+        </m:sSup>
+      </m:oMath>
+      <w:r>
+        <w:rPr>
+          <w:rFonts w:eastAsiaTheme="minorEastAsia"/>
+        </w:rPr>
+        <w:t>y</w:t>
+      </w:r>
+    </w:p>
+    <w:p>
+      <w:pPr>
+        <w:ind w:left="1080"/>
+      </w:pPr>
+      <w:r>
+        <w:t>By using “</w:t>
+      </w:r>
+      <w:r>
+        <w:t>np.linalg.pinv</w:t>
+      </w:r>
+      <w:r>
+        <w:t>”</w:t>
+      </w:r>
+      <w:r>
+        <w:t xml:space="preserve"> from </w:t>
+      </w:r>
+      <w:r>
+        <w:t>NumPy</w:t>
+      </w:r>
+      <w:r>
+        <w:t xml:space="preserve"> library to make sure of the numerical stability.</w:t>
+      </w:r>
+    </w:p>
+    <w:p>
+      <w:pPr>
+        <w:ind w:left="1080"/>
+      </w:pPr>
+      <w:r>
+        <w:t xml:space="preserve">Then the error was evaluated using three </w:t>
+      </w:r>
+      <w:r>
+        <w:t>performance metrics</w:t>
+      </w:r>
+      <w:r>
+        <w:t xml:space="preserve">, mean square error, R2, mean Absolute Error </w:t>
+      </w:r>
+      <w:r>
+        <w:t>the results in the figure below:</w:t>
+      </w:r>
+    </w:p>
+    <w:p>
+      <w:pPr>
+        <w:keepNext/>
+        <w:ind w:left="0"/>
+        <w:jc w:val="center"/>
+      </w:pPr>
+      <w:r>
+        <w:drawing>
+          <wp:inline distT="0" distB="0" distL="0" distR="0" wp14:anchorId="654265FD" wp14:editId="53C427B8">
+            <wp:extent cx="2896004" cy="762106"/>
+            <wp:effectExtent l="0" t="0" r="0" b="0"/>
+            <wp:docPr id="860141735" name="Picture 1"/>
+            <wp:cNvGraphicFramePr>
+              <a:graphicFrameLocks xmlns:a="http://schemas.openxmlformats.org/drawingml/2006/main" noChangeAspect="1"/>
+            </wp:cNvGraphicFramePr>
+            <a:graphic xmlns:a="http://schemas.openxmlformats.org/drawingml/2006/main">
+              <a:graphicData uri="http://schemas.openxmlformats.org/drawingml/2006/picture">
+                <pic:pic xmlns:pic="http://schemas.openxmlformats.org/drawingml/2006/picture">
+                  <pic:nvPicPr>
+                    <pic:cNvPr id="860141735" name=""/>
+                    <pic:cNvPicPr/>
+                  </pic:nvPicPr>
+                  <pic:blipFill>
+                    <a:blip r:embed="rId27"/>
+                    <a:stretch>
+                      <a:fillRect/>
+                    </a:stretch>
+                  </pic:blipFill>
+                  <pic:spPr>
+                    <a:xfrm>
+                      <a:off x="0" y="0"/>
+                      <a:ext cx="2896004" cy="762106"/>
+                    </a:xfrm>
+                    <a:prstGeom prst="rect">
+                      <a:avLst/>
+                    </a:prstGeom>
+                  </pic:spPr>
+                </pic:pic>
+              </a:graphicData>
+            </a:graphic>
+          </wp:inline>
+        </w:drawing>
+      </w:r>
+    </w:p>
+    <w:p>
+      <w:pPr>
+        <w:pStyle w:val="Caption"/>
+        <w:ind w:left="0"/>
+        <w:jc w:val="center"/>
+      </w:pPr>
+      <w:r>
+        <w:t xml:space="preserve">Figure </w:t>
+      </w:r>
+      <w:fldSimple w:instr=" SEQ Figure \* ARABIC ">
+        <w:r>
+          <w:rPr>
+            <w:noProof/>
+          </w:rPr>
+          <w:t>15</w:t>
+        </w:r>
+      </w:fldSimple>
+      <w:r>
+        <w:t>:closed form solution performance</w:t>
+      </w:r>
+    </w:p>
+    <w:p>
+      <w:pPr>
+        <w:ind w:left="0"/>
+      </w:pPr>
+    </w:p>
+    <w:p>
+      <w:pPr>
+        <w:ind w:left="1440"/>
+      </w:pPr>
+    </w:p>
+    <w:p>
+      <w:pPr>
+        <w:ind w:left="1440"/>
+      </w:pPr>
+    </w:p>
+    <w:p>
+      <w:pPr>
+        <w:ind w:left="1440"/>
+      </w:pPr>
+    </w:p>
+    <w:p>
+      <w:pPr>
+        <w:ind w:left="1440"/>
+      </w:pPr>
+    </w:p>
+    <w:p>
+      <w:pPr>
+        <w:ind w:left="1440"/>
+      </w:pPr>
+    </w:p>
+    <w:p>
+      <w:pPr>
+        <w:ind w:left="1440"/>
+      </w:pPr>
+    </w:p>
+    <w:p>
+      <w:pPr>
+        <w:ind w:left="1440"/>
+      </w:pPr>
+    </w:p>
+    <w:p>
+      <w:pPr>
+        <w:ind w:left="1440"/>
+      </w:pPr>
+    </w:p>
+    <w:p>
+      <w:pPr>
+        <w:ind w:left="1440"/>
+      </w:pPr>
+    </w:p>
+    <w:p>
+      <w:pPr>
+        <w:ind w:left="1440"/>
+      </w:pPr>
+    </w:p>
+    <w:p>
+      <w:pPr>
+        <w:ind w:left="1440"/>
+      </w:pPr>
+    </w:p>
+    <w:p>
+      <w:pPr>
+        <w:ind w:left="1440"/>
+      </w:pPr>
+    </w:p>
+    <w:p>
+      <w:pPr>
+        <w:ind w:left="1440"/>
+      </w:pPr>
+    </w:p>
+    <w:p>
+      <w:pPr>
+        <w:ind w:left="1440"/>
+      </w:pPr>
     </w:p>
     <w:p>
       <w:pPr>
@@ -4130,7 +6602,7 @@
       <w:r>
         <w:t xml:space="preserve">[1]:  </w:t>
       </w:r>
-      <w:hyperlink r:id="rId15" w:history="1">
+      <w:hyperlink r:id="rId28" w:history="1">
         <w:r>
           <w:rPr>
             <w:rStyle w:val="Hyperlink"/>
@@ -4143,7 +6615,7 @@
       <w:r>
         <w:t xml:space="preserve">[2]: </w:t>
       </w:r>
-      <w:hyperlink r:id="rId16" w:history="1">
+      <w:hyperlink r:id="rId29" w:history="1">
         <w:r>
           <w:rPr>
             <w:rStyle w:val="Hyperlink"/>
@@ -4156,7 +6628,7 @@
       <w:r>
         <w:t xml:space="preserve">[3]: </w:t>
       </w:r>
-      <w:hyperlink r:id="rId17" w:history="1">
+      <w:hyperlink r:id="rId30" w:history="1">
         <w:r>
           <w:rPr>
             <w:rStyle w:val="Hyperlink"/>
@@ -4169,7 +6641,7 @@
       <w:r>
         <w:t xml:space="preserve">[4]: </w:t>
       </w:r>
-      <w:hyperlink r:id="rId18" w:history="1">
+      <w:hyperlink r:id="rId31" w:history="1">
         <w:r>
           <w:rPr>
             <w:rStyle w:val="Hyperlink"/>
@@ -4804,7 +7276,7 @@
       <w:lvlText w:val="%1.%2.%3."/>
       <w:lvlJc w:val="left"/>
       <w:pPr>
-        <w:ind w:left="2880" w:hanging="720"/>
+        <w:ind w:left="1890" w:hanging="720"/>
       </w:pPr>
       <w:rPr>
         <w:rFonts w:hint="default"/>
@@ -5299,7 +7771,7 @@
   <w:style w:type="paragraph" w:default="1" w:styleId="Normal">
     <w:name w:val="Normal"/>
     <w:qFormat/>
-    <w:rsid w:val="006A7456"/>
+    <w:rsid w:val="00FF44A8"/>
     <w:pPr>
       <w:spacing w:after="40" w:line="360" w:lineRule="auto"/>
       <w:ind w:left="720"/>
@@ -5362,11 +7834,12 @@
     <w:uiPriority w:val="9"/>
     <w:unhideWhenUsed/>
     <w:qFormat/>
-    <w:rsid w:val="0045146B"/>
+    <w:rsid w:val="0081118D"/>
     <w:pPr>
       <w:keepNext/>
       <w:keepLines/>
       <w:spacing w:before="40" w:after="0"/>
+      <w:ind w:left="0"/>
       <w:outlineLvl w:val="2"/>
     </w:pPr>
     <w:rPr>
@@ -5527,7 +8000,7 @@
     <w:basedOn w:val="DefaultParagraphFont"/>
     <w:link w:val="Heading3"/>
     <w:uiPriority w:val="9"/>
-    <w:rsid w:val="0045146B"/>
+    <w:rsid w:val="0081118D"/>
     <w:rPr>
       <w:rFonts w:asciiTheme="majorBidi" w:eastAsiaTheme="majorEastAsia" w:hAnsiTheme="majorBidi" w:cstheme="majorBidi"/>
       <w:b/>

</xml_diff>